<commit_message>
adding auto increment for post id
</commit_message>
<xml_diff>
--- a/Requirements.docx
+++ b/Requirements.docx
@@ -28,142 +28,106 @@
         </w:numPr>
       </w:pPr>
       <w:r>
-        <w:t xml:space="preserve">A </w:t>
-      </w:r>
-      <w:r>
-        <w:t xml:space="preserve">PERSON </w:t>
-      </w:r>
-      <w:r>
-        <w:t xml:space="preserve">can follow a GROUP with another </w:t>
-      </w:r>
-      <w:r>
-        <w:t>PERSON</w:t>
-      </w:r>
-    </w:p>
-    <w:p>
-      <w:pPr>
-        <w:pStyle w:val="ListParagraph"/>
-        <w:numPr>
-          <w:ilvl w:val="0"/>
-          <w:numId w:val="1"/>
-        </w:numPr>
-      </w:pPr>
-      <w:r>
-        <w:t xml:space="preserve">A </w:t>
-      </w:r>
-      <w:r>
-        <w:t xml:space="preserve">PERSON </w:t>
-      </w:r>
-      <w:r>
-        <w:t>can follow a TOPIC</w:t>
-      </w:r>
-    </w:p>
-    <w:p>
-      <w:pPr>
-        <w:pStyle w:val="ListParagraph"/>
-        <w:numPr>
-          <w:ilvl w:val="0"/>
-          <w:numId w:val="1"/>
-        </w:numPr>
-      </w:pPr>
-      <w:r>
-        <w:t xml:space="preserve">A </w:t>
-      </w:r>
-      <w:r>
-        <w:t xml:space="preserve">PERSON </w:t>
-      </w:r>
-      <w:r>
-        <w:t>can determine which POSTS are unread</w:t>
-      </w:r>
-    </w:p>
-    <w:p>
-      <w:pPr>
-        <w:pStyle w:val="ListParagraph"/>
-        <w:numPr>
-          <w:ilvl w:val="0"/>
-          <w:numId w:val="1"/>
-        </w:numPr>
-      </w:pPr>
-      <w:r>
-        <w:t xml:space="preserve">A </w:t>
-      </w:r>
-      <w:r>
-        <w:t xml:space="preserve">PERSON </w:t>
-      </w:r>
-      <w:r>
-        <w:t>can determine who created a certain POST</w:t>
-      </w:r>
-    </w:p>
-    <w:p>
-      <w:pPr>
-        <w:pStyle w:val="ListParagraph"/>
-        <w:numPr>
-          <w:ilvl w:val="0"/>
-          <w:numId w:val="1"/>
-        </w:numPr>
-      </w:pPr>
-      <w:r>
-        <w:t xml:space="preserve">A </w:t>
-      </w:r>
-      <w:r>
-        <w:t xml:space="preserve">PERSON </w:t>
-      </w:r>
-      <w:r>
-        <w:t>can respond to a POST with a +/-1</w:t>
-      </w:r>
-    </w:p>
-    <w:p>
-      <w:pPr>
-        <w:pStyle w:val="ListParagraph"/>
-        <w:numPr>
-          <w:ilvl w:val="0"/>
-          <w:numId w:val="1"/>
-        </w:numPr>
-      </w:pPr>
-      <w:r>
-        <w:t xml:space="preserve">A </w:t>
-      </w:r>
-      <w:r>
-        <w:t xml:space="preserve">PERSON </w:t>
-      </w:r>
-      <w:r>
-        <w:t>can respond to a POST with another POST</w:t>
-      </w:r>
-    </w:p>
-    <w:p>
-      <w:pPr>
-        <w:pStyle w:val="ListParagraph"/>
-        <w:numPr>
-          <w:ilvl w:val="0"/>
-          <w:numId w:val="1"/>
-        </w:numPr>
-      </w:pPr>
-      <w:r>
-        <w:t xml:space="preserve">A </w:t>
-      </w:r>
-      <w:r>
-        <w:t xml:space="preserve">PERSON </w:t>
-      </w:r>
-      <w:r>
-        <w:t>should have their login AUTHENTICATED</w:t>
-      </w:r>
-    </w:p>
-    <w:p>
-      <w:pPr>
-        <w:pStyle w:val="ListParagraph"/>
-        <w:numPr>
-          <w:ilvl w:val="0"/>
-          <w:numId w:val="1"/>
-        </w:numPr>
-      </w:pPr>
-      <w:r>
-        <w:t xml:space="preserve">A </w:t>
-      </w:r>
-      <w:r>
-        <w:t>PERSON</w:t>
-      </w:r>
-      <w:r>
-        <w:t xml:space="preserve"> should be able to see their friends list and add a friend</w:t>
+        <w:t>A PERSON can follow a GROUP with another PERSON</w:t>
+      </w:r>
+    </w:p>
+    <w:p>
+      <w:pPr>
+        <w:pStyle w:val="ListParagraph"/>
+        <w:numPr>
+          <w:ilvl w:val="0"/>
+          <w:numId w:val="1"/>
+        </w:numPr>
+      </w:pPr>
+      <w:r>
+        <w:t>A PERSON can follow a TOPIC</w:t>
+      </w:r>
+    </w:p>
+    <w:p>
+      <w:pPr>
+        <w:pStyle w:val="ListParagraph"/>
+        <w:numPr>
+          <w:ilvl w:val="0"/>
+          <w:numId w:val="1"/>
+        </w:numPr>
+      </w:pPr>
+      <w:r>
+        <w:t xml:space="preserve">A PERSON can list all the </w:t>
+      </w:r>
+      <w:r>
+        <w:t>TOPICS, PERSONS and GROUPS they follow</w:t>
+      </w:r>
+    </w:p>
+    <w:p>
+      <w:pPr>
+        <w:pStyle w:val="ListParagraph"/>
+        <w:numPr>
+          <w:ilvl w:val="0"/>
+          <w:numId w:val="1"/>
+        </w:numPr>
+      </w:pPr>
+      <w:r>
+        <w:t>A PERSON can determine which POSTS are unread</w:t>
+      </w:r>
+    </w:p>
+    <w:p>
+      <w:pPr>
+        <w:pStyle w:val="ListParagraph"/>
+        <w:numPr>
+          <w:ilvl w:val="0"/>
+          <w:numId w:val="1"/>
+        </w:numPr>
+      </w:pPr>
+      <w:r>
+        <w:t>A PERSON can determine who created a certain POST</w:t>
+      </w:r>
+    </w:p>
+    <w:p>
+      <w:pPr>
+        <w:pStyle w:val="ListParagraph"/>
+        <w:numPr>
+          <w:ilvl w:val="0"/>
+          <w:numId w:val="1"/>
+        </w:numPr>
+      </w:pPr>
+      <w:r>
+        <w:t>A PERSON can respond to a POST with a +/-1</w:t>
+      </w:r>
+    </w:p>
+    <w:p>
+      <w:pPr>
+        <w:pStyle w:val="ListParagraph"/>
+        <w:numPr>
+          <w:ilvl w:val="0"/>
+          <w:numId w:val="1"/>
+        </w:numPr>
+      </w:pPr>
+      <w:r>
+        <w:t>A PERSON can respond to a POST with another POST</w:t>
+      </w:r>
+    </w:p>
+    <w:p>
+      <w:pPr>
+        <w:pStyle w:val="ListParagraph"/>
+        <w:numPr>
+          <w:ilvl w:val="0"/>
+          <w:numId w:val="1"/>
+        </w:numPr>
+      </w:pPr>
+      <w:r>
+        <w:t>A PERSON should have their login AUTHENTICATED</w:t>
+      </w:r>
+    </w:p>
+    <w:p>
+      <w:pPr>
+        <w:pStyle w:val="ListParagraph"/>
+        <w:numPr>
+          <w:ilvl w:val="0"/>
+          <w:numId w:val="1"/>
+        </w:numPr>
+      </w:pPr>
+      <w:r>
+        <w:t>A PERSON should be able to see their friends list and add a friend</w:t>
       </w:r>
     </w:p>
     <w:p>
@@ -415,6 +379,7 @@
     <w:lsdException w:name="HTML Sample" w:semiHidden="1" w:unhideWhenUsed="1"/>
     <w:lsdException w:name="HTML Typewriter" w:semiHidden="1" w:unhideWhenUsed="1"/>
     <w:lsdException w:name="HTML Variable" w:semiHidden="1" w:unhideWhenUsed="1"/>
+    <w:lsdException w:name="Normal Table" w:semiHidden="1" w:unhideWhenUsed="1"/>
     <w:lsdException w:name="annotation subject" w:semiHidden="1" w:unhideWhenUsed="1"/>
     <w:lsdException w:name="No List" w:semiHidden="1" w:unhideWhenUsed="1"/>
     <w:lsdException w:name="Outline List 1" w:semiHidden="1" w:unhideWhenUsed="1"/>
@@ -461,8 +426,10 @@
     <w:lsdException w:name="Table Subtle 2" w:semiHidden="1" w:unhideWhenUsed="1"/>
     <w:lsdException w:name="Table Web 1" w:semiHidden="1" w:unhideWhenUsed="1"/>
     <w:lsdException w:name="Table Web 2" w:semiHidden="1" w:unhideWhenUsed="1"/>
+    <w:lsdException w:name="Table Web 3" w:semiHidden="1" w:unhideWhenUsed="1"/>
     <w:lsdException w:name="Balloon Text" w:semiHidden="1" w:unhideWhenUsed="1"/>
     <w:lsdException w:name="Table Grid" w:uiPriority="39"/>
+    <w:lsdException w:name="Table Theme" w:semiHidden="1" w:unhideWhenUsed="1"/>
     <w:lsdException w:name="Placeholder Text" w:semiHidden="1"/>
     <w:lsdException w:name="No Spacing" w:uiPriority="1" w:qFormat="1"/>
     <w:lsdException w:name="Light Shading" w:uiPriority="60"/>

</xml_diff>

<commit_message>
Biolerplate templates are established - a lot of stuff to be finished tho
</commit_message>
<xml_diff>
--- a/Requirements.docx
+++ b/Requirements.docx
@@ -1,23 +1,278 @@
 
 <file path=word/document.xml><?xml version="1.0" encoding="utf-8"?>
-<w:document xmlns:wpc="http://schemas.microsoft.com/office/word/2010/wordprocessingCanvas" xmlns:cx="http://schemas.microsoft.com/office/drawing/2014/chartex" xmlns:cx1="http://schemas.microsoft.com/office/drawing/2015/9/8/chartex" xmlns:cx2="http://schemas.microsoft.com/office/drawing/2015/10/21/chartex" xmlns:cx3="http://schemas.microsoft.com/office/drawing/2016/5/9/chartex" xmlns:cx4="http://schemas.microsoft.com/office/drawing/2016/5/10/chartex" xmlns:cx5="http://schemas.microsoft.com/office/drawing/2016/5/11/chartex" xmlns:cx6="http://schemas.microsoft.com/office/drawing/2016/5/12/chartex" xmlns:cx7="http://schemas.microsoft.com/office/drawing/2016/5/13/chartex" xmlns:cx8="http://schemas.microsoft.com/office/drawing/2016/5/14/chartex" xmlns:mc="http://schemas.openxmlformats.org/markup-compatibility/2006" xmlns:aink="http://schemas.microsoft.com/office/drawing/2016/ink" xmlns:am3d="http://schemas.microsoft.com/office/drawing/2017/model3d" xmlns:o="urn:schemas-microsoft-com:office:office" xmlns:r="http://schemas.openxmlformats.org/officeDocument/2006/relationships" xmlns:m="http://schemas.openxmlformats.org/officeDocument/2006/math" xmlns:v="urn:schemas-microsoft-com:vml" xmlns:wp14="http://schemas.microsoft.com/office/word/2010/wordprocessingDrawing" xmlns:wp="http://schemas.openxmlformats.org/drawingml/2006/wordprocessingDrawing" xmlns:w10="urn:schemas-microsoft-com:office:word" xmlns:w="http://schemas.openxmlformats.org/wordprocessingml/2006/main" xmlns:w14="http://schemas.microsoft.com/office/word/2010/wordml" xmlns:w15="http://schemas.microsoft.com/office/word/2012/wordml" xmlns:w16cid="http://schemas.microsoft.com/office/word/2016/wordml/cid" xmlns:w16se="http://schemas.microsoft.com/office/word/2015/wordml/symex" xmlns:wpg="http://schemas.microsoft.com/office/word/2010/wordprocessingGroup" xmlns:wpi="http://schemas.microsoft.com/office/word/2010/wordprocessingInk" xmlns:wne="http://schemas.microsoft.com/office/word/2006/wordml" xmlns:wps="http://schemas.microsoft.com/office/word/2010/wordprocessingShape" mc:Ignorable="w14 w15 w16se w16cid wp14">
+<w:document xmlns:wpc="http://schemas.microsoft.com/office/word/2010/wordprocessingCanvas" xmlns:cx="http://schemas.microsoft.com/office/drawing/2014/chartex" xmlns:cx1="http://schemas.microsoft.com/office/drawing/2015/9/8/chartex" xmlns:cx2="http://schemas.microsoft.com/office/drawing/2015/10/21/chartex" xmlns:cx3="http://schemas.microsoft.com/office/drawing/2016/5/9/chartex" xmlns:cx4="http://schemas.microsoft.com/office/drawing/2016/5/10/chartex" xmlns:cx5="http://schemas.microsoft.com/office/drawing/2016/5/11/chartex" xmlns:cx6="http://schemas.microsoft.com/office/drawing/2016/5/12/chartex" xmlns:cx7="http://schemas.microsoft.com/office/drawing/2016/5/13/chartex" xmlns:cx8="http://schemas.microsoft.com/office/drawing/2016/5/14/chartex" xmlns:mc="http://schemas.openxmlformats.org/markup-compatibility/2006" xmlns:aink="http://schemas.microsoft.com/office/drawing/2016/ink" xmlns:am3d="http://schemas.microsoft.com/office/drawing/2017/model3d" xmlns:o="urn:schemas-microsoft-com:office:office" xmlns:r="http://schemas.openxmlformats.org/officeDocument/2006/relationships" xmlns:m="http://schemas.openxmlformats.org/officeDocument/2006/math" xmlns:v="urn:schemas-microsoft-com:vml" xmlns:wp14="http://schemas.microsoft.com/office/word/2010/wordprocessingDrawing" xmlns:wp="http://schemas.openxmlformats.org/drawingml/2006/wordprocessingDrawing" xmlns:w10="urn:schemas-microsoft-com:office:word" xmlns:w="http://schemas.openxmlformats.org/wordprocessingml/2006/main" xmlns:w14="http://schemas.microsoft.com/office/word/2010/wordml" xmlns:w15="http://schemas.microsoft.com/office/word/2012/wordml" xmlns:w16cex="http://schemas.microsoft.com/office/word/2018/wordml/cex" xmlns:w16cid="http://schemas.microsoft.com/office/word/2016/wordml/cid" xmlns:w16="http://schemas.microsoft.com/office/word/2018/wordml" xmlns:w16se="http://schemas.microsoft.com/office/word/2015/wordml/symex" xmlns:wpg="http://schemas.microsoft.com/office/word/2010/wordprocessingGroup" xmlns:wpi="http://schemas.microsoft.com/office/word/2010/wordprocessingInk" xmlns:wne="http://schemas.microsoft.com/office/word/2006/wordml" xmlns:wps="http://schemas.microsoft.com/office/word/2010/wordprocessingShape" mc:Ignorable="w14 w15 w16se w16cid w16 w16cex wp14">
   <w:body>
     <w:p>
-      <w:r>
+      <w:pPr>
+        <w:rPr>
+          <w:b/>
+          <w:bCs/>
+        </w:rPr>
+      </w:pPr>
+      <w:r>
+        <w:rPr>
+          <w:b/>
+          <w:bCs/>
+        </w:rPr>
         <w:t>Requirements:</w:t>
       </w:r>
     </w:p>
-    <w:p>
-      <w:pPr>
-        <w:pStyle w:val="ListParagraph"/>
-        <w:numPr>
-          <w:ilvl w:val="0"/>
-          <w:numId w:val="1"/>
-        </w:numPr>
-      </w:pPr>
-      <w:r>
-        <w:t>A PERSON can create a POST on a TOPIC</w:t>
-      </w:r>
+    <w:p/>
+    <w:p>
+      <w:pPr>
+        <w:pStyle w:val="ListParagraph"/>
+        <w:numPr>
+          <w:ilvl w:val="0"/>
+          <w:numId w:val="1"/>
+        </w:numPr>
+        <w:rPr>
+          <w:highlight w:val="yellow"/>
+        </w:rPr>
+      </w:pPr>
+      <w:bookmarkStart w:id="0" w:name="_GoBack"/>
+      <w:bookmarkEnd w:id="0"/>
+      <w:r>
+        <w:rPr>
+          <w:highlight w:val="yellow"/>
+        </w:rPr>
+        <w:t>A PERSON should have their login AUTHENTICATED</w:t>
+      </w:r>
+    </w:p>
+    <w:p>
+      <w:pPr>
+        <w:pStyle w:val="ListParagraph"/>
+        <w:numPr>
+          <w:ilvl w:val="1"/>
+          <w:numId w:val="1"/>
+        </w:numPr>
+        <w:rPr>
+          <w:highlight w:val="yellow"/>
+        </w:rPr>
+      </w:pPr>
+      <w:r>
+        <w:rPr>
+          <w:highlight w:val="yellow"/>
+        </w:rPr>
+        <w:t xml:space="preserve">To ensure they have </w:t>
+      </w:r>
+      <w:r>
+        <w:rPr>
+          <w:highlight w:val="yellow"/>
+        </w:rPr>
+        <w:t>correct creds</w:t>
+      </w:r>
+    </w:p>
+    <w:p>
+      <w:pPr>
+        <w:pStyle w:val="ListParagraph"/>
+        <w:numPr>
+          <w:ilvl w:val="1"/>
+          <w:numId w:val="1"/>
+        </w:numPr>
+        <w:rPr>
+          <w:highlight w:val="yellow"/>
+        </w:rPr>
+      </w:pPr>
+      <w:r>
+        <w:rPr>
+          <w:highlight w:val="yellow"/>
+        </w:rPr>
+        <w:t>Update their login time to do the unread/ read check</w:t>
+      </w:r>
+    </w:p>
+    <w:p/>
+    <w:p>
+      <w:pPr>
+        <w:pStyle w:val="ListParagraph"/>
+        <w:numPr>
+          <w:ilvl w:val="0"/>
+          <w:numId w:val="1"/>
+        </w:numPr>
+      </w:pPr>
+      <w:r>
+        <w:t xml:space="preserve">A PERSON can </w:t>
+      </w:r>
+      <w:r>
+        <w:t xml:space="preserve">list </w:t>
+      </w:r>
+      <w:r>
+        <w:t>POSTS</w:t>
+      </w:r>
+    </w:p>
+    <w:p>
+      <w:pPr>
+        <w:pStyle w:val="ListParagraph"/>
+        <w:numPr>
+          <w:ilvl w:val="1"/>
+          <w:numId w:val="1"/>
+        </w:numPr>
+      </w:pPr>
+      <w:r>
+        <w:t>A PERSON can determine which POSTS are unread</w:t>
+      </w:r>
+    </w:p>
+    <w:p>
+      <w:pPr>
+        <w:pStyle w:val="ListParagraph"/>
+        <w:numPr>
+          <w:ilvl w:val="1"/>
+          <w:numId w:val="1"/>
+        </w:numPr>
+      </w:pPr>
+      <w:r>
+        <w:t>A PERSON can list all the POSTS they follow</w:t>
+      </w:r>
+    </w:p>
+    <w:p>
+      <w:pPr>
+        <w:pStyle w:val="ListParagraph"/>
+        <w:numPr>
+          <w:ilvl w:val="2"/>
+          <w:numId w:val="1"/>
+        </w:numPr>
+      </w:pPr>
+      <w:r>
+        <w:t>Limit?</w:t>
+      </w:r>
+    </w:p>
+    <w:p>
+      <w:pPr>
+        <w:pStyle w:val="ListParagraph"/>
+        <w:numPr>
+          <w:ilvl w:val="1"/>
+          <w:numId w:val="1"/>
+        </w:numPr>
+      </w:pPr>
+      <w:r>
+        <w:t xml:space="preserve">A PERSON </w:t>
+      </w:r>
+      <w:r>
+        <w:t>can list all the POSTS under a certain topic or group</w:t>
+      </w:r>
+    </w:p>
+    <w:p>
+      <w:pPr>
+        <w:pStyle w:val="ListParagraph"/>
+        <w:numPr>
+          <w:ilvl w:val="2"/>
+          <w:numId w:val="1"/>
+        </w:numPr>
+      </w:pPr>
+      <w:r>
+        <w:t>Limit?</w:t>
+      </w:r>
+    </w:p>
+    <w:p>
+      <w:pPr>
+        <w:pStyle w:val="ListParagraph"/>
+        <w:numPr>
+          <w:ilvl w:val="0"/>
+          <w:numId w:val="1"/>
+        </w:numPr>
+      </w:pPr>
+      <w:r>
+        <w:t>A PERSON can list all the TOPICS, PERSONS and GROUPS they follow</w:t>
+      </w:r>
+    </w:p>
+    <w:p>
+      <w:pPr>
+        <w:pStyle w:val="ListParagraph"/>
+        <w:numPr>
+          <w:ilvl w:val="0"/>
+          <w:numId w:val="1"/>
+        </w:numPr>
+      </w:pPr>
+      <w:r>
+        <w:t>A PERSON should be able to see their friends list and add a friend</w:t>
+      </w:r>
+    </w:p>
+    <w:p>
+      <w:pPr>
+        <w:pStyle w:val="ListParagraph"/>
+      </w:pPr>
+    </w:p>
+    <w:p>
+      <w:pPr>
+        <w:pStyle w:val="ListParagraph"/>
+        <w:numPr>
+          <w:ilvl w:val="0"/>
+          <w:numId w:val="1"/>
+        </w:numPr>
+      </w:pPr>
+      <w:r>
+        <w:t xml:space="preserve">A PERSON can create a POST </w:t>
+      </w:r>
+      <w:r>
+        <w:t>with multiple</w:t>
+      </w:r>
+      <w:r>
+        <w:t xml:space="preserve"> TOPIC</w:t>
+      </w:r>
+      <w:r>
+        <w:t>S</w:t>
+      </w:r>
+    </w:p>
+    <w:p>
+      <w:pPr>
+        <w:pStyle w:val="ListParagraph"/>
+        <w:numPr>
+          <w:ilvl w:val="0"/>
+          <w:numId w:val="1"/>
+        </w:numPr>
+      </w:pPr>
+      <w:r>
+        <w:t xml:space="preserve">A PERSON can </w:t>
+      </w:r>
+      <w:r>
+        <w:t>create a POST assigned to a GROUP</w:t>
+      </w:r>
+      <w:r>
+        <w:t xml:space="preserve"> </w:t>
+      </w:r>
+      <w:r>
+        <w:t>if the PERSON follows the GROUP</w:t>
+      </w:r>
+    </w:p>
+    <w:p>
+      <w:pPr>
+        <w:pStyle w:val="ListParagraph"/>
+        <w:numPr>
+          <w:ilvl w:val="0"/>
+          <w:numId w:val="1"/>
+        </w:numPr>
+      </w:pPr>
+      <w:r>
+        <w:t>A PERSON can determine who created a certain POST</w:t>
+      </w:r>
+    </w:p>
+    <w:p>
+      <w:pPr>
+        <w:pStyle w:val="ListParagraph"/>
+        <w:numPr>
+          <w:ilvl w:val="0"/>
+          <w:numId w:val="1"/>
+        </w:numPr>
+      </w:pPr>
+      <w:r>
+        <w:t>A PERSON can respond to a POST with a +/-1</w:t>
+      </w:r>
+    </w:p>
+    <w:p>
+      <w:pPr>
+        <w:pStyle w:val="ListParagraph"/>
+        <w:numPr>
+          <w:ilvl w:val="0"/>
+          <w:numId w:val="1"/>
+        </w:numPr>
+      </w:pPr>
+      <w:r>
+        <w:t>A PERSON can respond to a POST with another POST</w:t>
+      </w:r>
+    </w:p>
+    <w:p>
+      <w:pPr>
+        <w:pStyle w:val="ListParagraph"/>
+      </w:pPr>
     </w:p>
     <w:p>
       <w:pPr>
@@ -43,93 +298,7 @@
         <w:t>A PERSON can follow a TOPIC</w:t>
       </w:r>
     </w:p>
-    <w:p>
-      <w:pPr>
-        <w:pStyle w:val="ListParagraph"/>
-        <w:numPr>
-          <w:ilvl w:val="0"/>
-          <w:numId w:val="1"/>
-        </w:numPr>
-      </w:pPr>
-      <w:r>
-        <w:t xml:space="preserve">A PERSON can list all the </w:t>
-      </w:r>
-      <w:r>
-        <w:t>TOPICS, PERSONS and GROUPS they follow</w:t>
-      </w:r>
-    </w:p>
-    <w:p>
-      <w:pPr>
-        <w:pStyle w:val="ListParagraph"/>
-        <w:numPr>
-          <w:ilvl w:val="0"/>
-          <w:numId w:val="1"/>
-        </w:numPr>
-      </w:pPr>
-      <w:r>
-        <w:t>A PERSON can determine which POSTS are unread</w:t>
-      </w:r>
-    </w:p>
-    <w:p>
-      <w:pPr>
-        <w:pStyle w:val="ListParagraph"/>
-        <w:numPr>
-          <w:ilvl w:val="0"/>
-          <w:numId w:val="1"/>
-        </w:numPr>
-      </w:pPr>
-      <w:r>
-        <w:t>A PERSON can determine who created a certain POST</w:t>
-      </w:r>
-    </w:p>
-    <w:p>
-      <w:pPr>
-        <w:pStyle w:val="ListParagraph"/>
-        <w:numPr>
-          <w:ilvl w:val="0"/>
-          <w:numId w:val="1"/>
-        </w:numPr>
-      </w:pPr>
-      <w:r>
-        <w:t>A PERSON can respond to a POST with a +/-1</w:t>
-      </w:r>
-    </w:p>
-    <w:p>
-      <w:pPr>
-        <w:pStyle w:val="ListParagraph"/>
-        <w:numPr>
-          <w:ilvl w:val="0"/>
-          <w:numId w:val="1"/>
-        </w:numPr>
-      </w:pPr>
-      <w:r>
-        <w:t>A PERSON can respond to a POST with another POST</w:t>
-      </w:r>
-    </w:p>
-    <w:p>
-      <w:pPr>
-        <w:pStyle w:val="ListParagraph"/>
-        <w:numPr>
-          <w:ilvl w:val="0"/>
-          <w:numId w:val="1"/>
-        </w:numPr>
-      </w:pPr>
-      <w:r>
-        <w:t>A PERSON should have their login AUTHENTICATED</w:t>
-      </w:r>
-    </w:p>
-    <w:p>
-      <w:pPr>
-        <w:pStyle w:val="ListParagraph"/>
-        <w:numPr>
-          <w:ilvl w:val="0"/>
-          <w:numId w:val="1"/>
-        </w:numPr>
-      </w:pPr>
-      <w:r>
-        <w:t>A PERSON should be able to see their friends list and add a friend</w:t>
-      </w:r>
-    </w:p>
+    <w:p/>
     <w:p>
       <w:pPr>
         <w:pStyle w:val="ListParagraph"/>
@@ -167,7 +336,7 @@
 </file>
 
 <file path=word/numbering.xml><?xml version="1.0" encoding="utf-8"?>
-<w:numbering xmlns:wpc="http://schemas.microsoft.com/office/word/2010/wordprocessingCanvas" xmlns:cx="http://schemas.microsoft.com/office/drawing/2014/chartex" xmlns:cx1="http://schemas.microsoft.com/office/drawing/2015/9/8/chartex" xmlns:cx2="http://schemas.microsoft.com/office/drawing/2015/10/21/chartex" xmlns:cx3="http://schemas.microsoft.com/office/drawing/2016/5/9/chartex" xmlns:cx4="http://schemas.microsoft.com/office/drawing/2016/5/10/chartex" xmlns:cx5="http://schemas.microsoft.com/office/drawing/2016/5/11/chartex" xmlns:cx6="http://schemas.microsoft.com/office/drawing/2016/5/12/chartex" xmlns:cx7="http://schemas.microsoft.com/office/drawing/2016/5/13/chartex" xmlns:cx8="http://schemas.microsoft.com/office/drawing/2016/5/14/chartex" xmlns:mc="http://schemas.openxmlformats.org/markup-compatibility/2006" xmlns:aink="http://schemas.microsoft.com/office/drawing/2016/ink" xmlns:am3d="http://schemas.microsoft.com/office/drawing/2017/model3d" xmlns:o="urn:schemas-microsoft-com:office:office" xmlns:r="http://schemas.openxmlformats.org/officeDocument/2006/relationships" xmlns:m="http://schemas.openxmlformats.org/officeDocument/2006/math" xmlns:v="urn:schemas-microsoft-com:vml" xmlns:wp14="http://schemas.microsoft.com/office/word/2010/wordprocessingDrawing" xmlns:wp="http://schemas.openxmlformats.org/drawingml/2006/wordprocessingDrawing" xmlns:w10="urn:schemas-microsoft-com:office:word" xmlns:w="http://schemas.openxmlformats.org/wordprocessingml/2006/main" xmlns:w14="http://schemas.microsoft.com/office/word/2010/wordml" xmlns:w15="http://schemas.microsoft.com/office/word/2012/wordml" xmlns:w16cid="http://schemas.microsoft.com/office/word/2016/wordml/cid" xmlns:w16se="http://schemas.microsoft.com/office/word/2015/wordml/symex" xmlns:wpg="http://schemas.microsoft.com/office/word/2010/wordprocessingGroup" xmlns:wpi="http://schemas.microsoft.com/office/word/2010/wordprocessingInk" xmlns:wne="http://schemas.microsoft.com/office/word/2006/wordml" xmlns:wps="http://schemas.microsoft.com/office/word/2010/wordprocessingShape" mc:Ignorable="w14 w15 w16se w16cid wp14">
+<w:numbering xmlns:wpc="http://schemas.microsoft.com/office/word/2010/wordprocessingCanvas" xmlns:cx="http://schemas.microsoft.com/office/drawing/2014/chartex" xmlns:cx1="http://schemas.microsoft.com/office/drawing/2015/9/8/chartex" xmlns:cx2="http://schemas.microsoft.com/office/drawing/2015/10/21/chartex" xmlns:cx3="http://schemas.microsoft.com/office/drawing/2016/5/9/chartex" xmlns:cx4="http://schemas.microsoft.com/office/drawing/2016/5/10/chartex" xmlns:cx5="http://schemas.microsoft.com/office/drawing/2016/5/11/chartex" xmlns:cx6="http://schemas.microsoft.com/office/drawing/2016/5/12/chartex" xmlns:cx7="http://schemas.microsoft.com/office/drawing/2016/5/13/chartex" xmlns:cx8="http://schemas.microsoft.com/office/drawing/2016/5/14/chartex" xmlns:mc="http://schemas.openxmlformats.org/markup-compatibility/2006" xmlns:aink="http://schemas.microsoft.com/office/drawing/2016/ink" xmlns:am3d="http://schemas.microsoft.com/office/drawing/2017/model3d" xmlns:o="urn:schemas-microsoft-com:office:office" xmlns:r="http://schemas.openxmlformats.org/officeDocument/2006/relationships" xmlns:m="http://schemas.openxmlformats.org/officeDocument/2006/math" xmlns:v="urn:schemas-microsoft-com:vml" xmlns:wp14="http://schemas.microsoft.com/office/word/2010/wordprocessingDrawing" xmlns:wp="http://schemas.openxmlformats.org/drawingml/2006/wordprocessingDrawing" xmlns:w10="urn:schemas-microsoft-com:office:word" xmlns:w="http://schemas.openxmlformats.org/wordprocessingml/2006/main" xmlns:w14="http://schemas.microsoft.com/office/word/2010/wordml" xmlns:w15="http://schemas.microsoft.com/office/word/2012/wordml" xmlns:w16cex="http://schemas.microsoft.com/office/word/2018/wordml/cex" xmlns:w16cid="http://schemas.microsoft.com/office/word/2016/wordml/cid" xmlns:w16="http://schemas.microsoft.com/office/word/2018/wordml" xmlns:w16se="http://schemas.microsoft.com/office/word/2015/wordml/symex" xmlns:wpg="http://schemas.microsoft.com/office/word/2010/wordprocessingGroup" xmlns:wpi="http://schemas.microsoft.com/office/word/2010/wordprocessingInk" xmlns:wne="http://schemas.microsoft.com/office/word/2006/wordml" xmlns:wps="http://schemas.microsoft.com/office/word/2010/wordprocessingShape" mc:Ignorable="w14 w15 w16se w16cid w16 w16cex wp14">
   <w:abstractNum w:abstractNumId="0" w15:restartNumberingAfterBreak="0">
     <w:nsid w:val="11F2366B"/>
     <w:multiLevelType w:val="hybridMultilevel"/>
@@ -181,7 +350,7 @@
         <w:ind w:left="720" w:hanging="360"/>
       </w:pPr>
     </w:lvl>
-    <w:lvl w:ilvl="1" w:tplc="04090019" w:tentative="1">
+    <w:lvl w:ilvl="1" w:tplc="04090019">
       <w:start w:val="1"/>
       <w:numFmt w:val="lowerLetter"/>
       <w:lvlText w:val="%2."/>
@@ -190,7 +359,7 @@
         <w:ind w:left="1440" w:hanging="360"/>
       </w:pPr>
     </w:lvl>
-    <w:lvl w:ilvl="2" w:tplc="0409001B" w:tentative="1">
+    <w:lvl w:ilvl="2" w:tplc="0409001B">
       <w:start w:val="1"/>
       <w:numFmt w:val="lowerRoman"/>
       <w:lvlText w:val="%3."/>
@@ -261,7 +430,7 @@
 </file>
 
 <file path=word/styles.xml><?xml version="1.0" encoding="utf-8"?>
-<w:styles xmlns:mc="http://schemas.openxmlformats.org/markup-compatibility/2006" xmlns:r="http://schemas.openxmlformats.org/officeDocument/2006/relationships" xmlns:w="http://schemas.openxmlformats.org/wordprocessingml/2006/main" xmlns:w14="http://schemas.microsoft.com/office/word/2010/wordml" xmlns:w15="http://schemas.microsoft.com/office/word/2012/wordml" xmlns:w16cid="http://schemas.microsoft.com/office/word/2016/wordml/cid" xmlns:w16se="http://schemas.microsoft.com/office/word/2015/wordml/symex" mc:Ignorable="w14 w15 w16se w16cid">
+<w:styles xmlns:mc="http://schemas.openxmlformats.org/markup-compatibility/2006" xmlns:r="http://schemas.openxmlformats.org/officeDocument/2006/relationships" xmlns:w="http://schemas.openxmlformats.org/wordprocessingml/2006/main" xmlns:w14="http://schemas.microsoft.com/office/word/2010/wordml" xmlns:w15="http://schemas.microsoft.com/office/word/2012/wordml" xmlns:w16cex="http://schemas.microsoft.com/office/word/2018/wordml/cex" xmlns:w16cid="http://schemas.microsoft.com/office/word/2016/wordml/cid" xmlns:w16="http://schemas.microsoft.com/office/word/2018/wordml" xmlns:w16se="http://schemas.microsoft.com/office/word/2015/wordml/symex" mc:Ignorable="w14 w15 w16se w16cid w16 w16cex">
   <w:docDefaults>
     <w:rPrDefault>
       <w:rPr>
@@ -989,4 +1158,16 @@
     </a:ext>
   </a:extLst>
 </a:theme>
+</file>
+
+<file path=customXml/item1.xml><?xml version="1.0" encoding="utf-8"?>
+<b:Sources xmlns:b="http://schemas.openxmlformats.org/officeDocument/2006/bibliography" xmlns="http://schemas.openxmlformats.org/officeDocument/2006/bibliography" SelectedStyle="\APASixthEditionOfficeOnline.xsl" StyleName="APA" Version="6"/>
+</file>
+
+<file path=customXml/itemProps1.xml><?xml version="1.0" encoding="utf-8"?>
+<ds:datastoreItem xmlns:ds="http://schemas.openxmlformats.org/officeDocument/2006/customXml" ds:itemID="{774C74BB-74EC-4575-8A81-EEFA8062166E}">
+  <ds:schemaRefs>
+    <ds:schemaRef ds:uri="http://schemas.openxmlformats.org/officeDocument/2006/bibliography"/>
+  </ds:schemaRefs>
+</ds:datastoreItem>
 </file>
</xml_diff>

<commit_message>
post listing implementation complete
</commit_message>
<xml_diff>
--- a/Requirements.docx
+++ b/Requirements.docx
@@ -1,6 +1,6 @@
 
 <file path=word/document.xml><?xml version="1.0" encoding="utf-8"?>
-<w:document xmlns:wpc="http://schemas.microsoft.com/office/word/2010/wordprocessingCanvas" xmlns:cx="http://schemas.microsoft.com/office/drawing/2014/chartex" xmlns:cx1="http://schemas.microsoft.com/office/drawing/2015/9/8/chartex" xmlns:cx2="http://schemas.microsoft.com/office/drawing/2015/10/21/chartex" xmlns:cx3="http://schemas.microsoft.com/office/drawing/2016/5/9/chartex" xmlns:cx4="http://schemas.microsoft.com/office/drawing/2016/5/10/chartex" xmlns:cx5="http://schemas.microsoft.com/office/drawing/2016/5/11/chartex" xmlns:cx6="http://schemas.microsoft.com/office/drawing/2016/5/12/chartex" xmlns:cx7="http://schemas.microsoft.com/office/drawing/2016/5/13/chartex" xmlns:cx8="http://schemas.microsoft.com/office/drawing/2016/5/14/chartex" xmlns:mc="http://schemas.openxmlformats.org/markup-compatibility/2006" xmlns:aink="http://schemas.microsoft.com/office/drawing/2016/ink" xmlns:am3d="http://schemas.microsoft.com/office/drawing/2017/model3d" xmlns:o="urn:schemas-microsoft-com:office:office" xmlns:r="http://schemas.openxmlformats.org/officeDocument/2006/relationships" xmlns:m="http://schemas.openxmlformats.org/officeDocument/2006/math" xmlns:v="urn:schemas-microsoft-com:vml" xmlns:wp14="http://schemas.microsoft.com/office/word/2010/wordprocessingDrawing" xmlns:wp="http://schemas.openxmlformats.org/drawingml/2006/wordprocessingDrawing" xmlns:w10="urn:schemas-microsoft-com:office:word" xmlns:w="http://schemas.openxmlformats.org/wordprocessingml/2006/main" xmlns:w14="http://schemas.microsoft.com/office/word/2010/wordml" xmlns:w15="http://schemas.microsoft.com/office/word/2012/wordml" xmlns:w16cex="http://schemas.microsoft.com/office/word/2018/wordml/cex" xmlns:w16cid="http://schemas.microsoft.com/office/word/2016/wordml/cid" xmlns:w16="http://schemas.microsoft.com/office/word/2018/wordml" xmlns:w16se="http://schemas.microsoft.com/office/word/2015/wordml/symex" xmlns:wpg="http://schemas.microsoft.com/office/word/2010/wordprocessingGroup" xmlns:wpi="http://schemas.microsoft.com/office/word/2010/wordprocessingInk" xmlns:wne="http://schemas.microsoft.com/office/word/2006/wordml" xmlns:wps="http://schemas.microsoft.com/office/word/2010/wordprocessingShape" mc:Ignorable="w14 w15 w16se w16cid w16 w16cex wp14">
+<w:document xmlns:wpc="http://schemas.microsoft.com/office/word/2010/wordprocessingCanvas" xmlns:cx="http://schemas.microsoft.com/office/drawing/2014/chartex" xmlns:cx1="http://schemas.microsoft.com/office/drawing/2015/9/8/chartex" xmlns:cx2="http://schemas.microsoft.com/office/drawing/2015/10/21/chartex" xmlns:cx3="http://schemas.microsoft.com/office/drawing/2016/5/9/chartex" xmlns:cx4="http://schemas.microsoft.com/office/drawing/2016/5/10/chartex" xmlns:cx5="http://schemas.microsoft.com/office/drawing/2016/5/11/chartex" xmlns:cx6="http://schemas.microsoft.com/office/drawing/2016/5/12/chartex" xmlns:cx7="http://schemas.microsoft.com/office/drawing/2016/5/13/chartex" xmlns:cx8="http://schemas.microsoft.com/office/drawing/2016/5/14/chartex" xmlns:mc="http://schemas.openxmlformats.org/markup-compatibility/2006" xmlns:aink="http://schemas.microsoft.com/office/drawing/2016/ink" xmlns:am3d="http://schemas.microsoft.com/office/drawing/2017/model3d" xmlns:o="urn:schemas-microsoft-com:office:office" xmlns:r="http://schemas.openxmlformats.org/officeDocument/2006/relationships" xmlns:m="http://schemas.openxmlformats.org/officeDocument/2006/math" xmlns:v="urn:schemas-microsoft-com:vml" xmlns:wp14="http://schemas.microsoft.com/office/word/2010/wordprocessingDrawing" xmlns:wp="http://schemas.openxmlformats.org/drawingml/2006/wordprocessingDrawing" xmlns:w10="urn:schemas-microsoft-com:office:word" xmlns:w="http://schemas.openxmlformats.org/wordprocessingml/2006/main" xmlns:w14="http://schemas.microsoft.com/office/word/2010/wordml" xmlns:w15="http://schemas.microsoft.com/office/word/2012/wordml" xmlns:w16cid="http://schemas.microsoft.com/office/word/2016/wordml/cid" xmlns:w16se="http://schemas.microsoft.com/office/word/2015/wordml/symex" xmlns:wpg="http://schemas.microsoft.com/office/word/2010/wordprocessingGroup" xmlns:wpi="http://schemas.microsoft.com/office/word/2010/wordprocessingInk" xmlns:wne="http://schemas.microsoft.com/office/word/2006/wordml" xmlns:wps="http://schemas.microsoft.com/office/word/2010/wordprocessingShape" mc:Ignorable="w14 w15 w16se w16cid wp14">
   <w:body>
     <w:p>
       <w:pPr>
@@ -29,8 +29,6 @@
           <w:highlight w:val="yellow"/>
         </w:rPr>
       </w:pPr>
-      <w:bookmarkStart w:id="0" w:name="_GoBack"/>
-      <w:bookmarkEnd w:id="0"/>
       <w:r>
         <w:rPr>
           <w:highlight w:val="yellow"/>
@@ -88,80 +86,194 @@
           <w:ilvl w:val="0"/>
           <w:numId w:val="1"/>
         </w:numPr>
+        <w:rPr>
+          <w:highlight w:val="yellow"/>
+        </w:rPr>
+      </w:pPr>
+      <w:r>
+        <w:rPr>
+          <w:highlight w:val="yellow"/>
+        </w:rPr>
+        <w:t>A PERSON can list POSTS</w:t>
+      </w:r>
+      <w:r>
+        <w:rPr>
+          <w:highlight w:val="yellow"/>
+        </w:rPr>
+        <w:t xml:space="preserve"> ordered by creation date</w:t>
+      </w:r>
+    </w:p>
+    <w:p>
+      <w:pPr>
+        <w:pStyle w:val="ListParagraph"/>
+        <w:numPr>
+          <w:ilvl w:val="1"/>
+          <w:numId w:val="1"/>
+        </w:numPr>
+        <w:rPr>
+          <w:highlight w:val="yellow"/>
+        </w:rPr>
+      </w:pPr>
+      <w:r>
+        <w:rPr>
+          <w:highlight w:val="yellow"/>
+        </w:rPr>
+        <w:t>All POSTS from people they follow, their posts, groups they follow and topics they follow</w:t>
+      </w:r>
+    </w:p>
+    <w:p>
+      <w:pPr>
+        <w:pStyle w:val="ListParagraph"/>
+        <w:numPr>
+          <w:ilvl w:val="1"/>
+          <w:numId w:val="1"/>
+        </w:numPr>
+        <w:rPr>
+          <w:highlight w:val="yellow"/>
+        </w:rPr>
+      </w:pPr>
+      <w:r>
+        <w:rPr>
+          <w:highlight w:val="yellow"/>
+        </w:rPr>
+        <w:t>a</w:t>
+      </w:r>
+      <w:r>
+        <w:rPr>
+          <w:highlight w:val="yellow"/>
+        </w:rPr>
+        <w:t>.</w:t>
+      </w:r>
+      <w:r>
+        <w:rPr>
+          <w:highlight w:val="yellow"/>
+        </w:rPr>
+        <w:t xml:space="preserve"> with a limit</w:t>
+      </w:r>
+    </w:p>
+    <w:p>
+      <w:pPr>
+        <w:pStyle w:val="ListParagraph"/>
+        <w:numPr>
+          <w:ilvl w:val="1"/>
+          <w:numId w:val="1"/>
+        </w:numPr>
+        <w:rPr>
+          <w:highlight w:val="yellow"/>
+        </w:rPr>
+      </w:pPr>
+      <w:r>
+        <w:rPr>
+          <w:highlight w:val="yellow"/>
+        </w:rPr>
+        <w:t>Only posts they have posted</w:t>
+      </w:r>
+    </w:p>
+    <w:p>
+      <w:pPr>
+        <w:pStyle w:val="ListParagraph"/>
+        <w:numPr>
+          <w:ilvl w:val="1"/>
+          <w:numId w:val="1"/>
+        </w:numPr>
+        <w:rPr>
+          <w:highlight w:val="yellow"/>
+        </w:rPr>
+      </w:pPr>
+      <w:r>
+        <w:rPr>
+          <w:highlight w:val="yellow"/>
+        </w:rPr>
+        <w:t>Unread Posts</w:t>
+      </w:r>
+    </w:p>
+    <w:p>
+      <w:pPr>
+        <w:ind w:left="1080"/>
+        <w:rPr>
+          <w:highlight w:val="yellow"/>
+        </w:rPr>
+      </w:pPr>
+    </w:p>
+    <w:p>
+      <w:pPr>
+        <w:pStyle w:val="ListParagraph"/>
+        <w:numPr>
+          <w:ilvl w:val="0"/>
+          <w:numId w:val="1"/>
+        </w:numPr>
+      </w:pPr>
+      <w:r>
+        <w:t xml:space="preserve">A PERSON can create a POST </w:t>
+      </w:r>
+      <w:r>
+        <w:t>with multiple</w:t>
+      </w:r>
+      <w:r>
+        <w:t xml:space="preserve"> TOPIC</w:t>
+      </w:r>
+      <w:r>
+        <w:t>S</w:t>
+      </w:r>
+    </w:p>
+    <w:p>
+      <w:pPr>
+        <w:pStyle w:val="ListParagraph"/>
+        <w:numPr>
+          <w:ilvl w:val="0"/>
+          <w:numId w:val="1"/>
+        </w:numPr>
       </w:pPr>
       <w:r>
         <w:t xml:space="preserve">A PERSON can </w:t>
       </w:r>
       <w:r>
-        <w:t xml:space="preserve">list </w:t>
-      </w:r>
-      <w:r>
-        <w:t>POSTS</w:t>
-      </w:r>
-    </w:p>
-    <w:p>
-      <w:pPr>
-        <w:pStyle w:val="ListParagraph"/>
-        <w:numPr>
-          <w:ilvl w:val="1"/>
-          <w:numId w:val="1"/>
-        </w:numPr>
-      </w:pPr>
-      <w:r>
-        <w:t>A PERSON can determine which POSTS are unread</w:t>
-      </w:r>
-    </w:p>
-    <w:p>
-      <w:pPr>
-        <w:pStyle w:val="ListParagraph"/>
-        <w:numPr>
-          <w:ilvl w:val="1"/>
-          <w:numId w:val="1"/>
-        </w:numPr>
-      </w:pPr>
-      <w:r>
-        <w:t>A PERSON can list all the POSTS they follow</w:t>
-      </w:r>
-    </w:p>
-    <w:p>
-      <w:pPr>
-        <w:pStyle w:val="ListParagraph"/>
-        <w:numPr>
-          <w:ilvl w:val="2"/>
-          <w:numId w:val="1"/>
-        </w:numPr>
-      </w:pPr>
-      <w:r>
-        <w:t>Limit?</w:t>
-      </w:r>
-    </w:p>
-    <w:p>
-      <w:pPr>
-        <w:pStyle w:val="ListParagraph"/>
-        <w:numPr>
-          <w:ilvl w:val="1"/>
-          <w:numId w:val="1"/>
-        </w:numPr>
-      </w:pPr>
-      <w:r>
-        <w:t xml:space="preserve">A PERSON </w:t>
-      </w:r>
-      <w:r>
-        <w:t>can list all the POSTS under a certain topic or group</w:t>
-      </w:r>
-    </w:p>
-    <w:p>
-      <w:pPr>
-        <w:pStyle w:val="ListParagraph"/>
-        <w:numPr>
-          <w:ilvl w:val="2"/>
-          <w:numId w:val="1"/>
-        </w:numPr>
-      </w:pPr>
-      <w:r>
-        <w:t>Limit?</w:t>
-      </w:r>
-    </w:p>
+        <w:t>create a POST assigned to a GROUP</w:t>
+      </w:r>
+      <w:r>
+        <w:t xml:space="preserve"> </w:t>
+      </w:r>
+      <w:r>
+        <w:t>if the PERSON follows the GROUP</w:t>
+      </w:r>
+    </w:p>
+    <w:p>
+      <w:pPr>
+        <w:pStyle w:val="ListParagraph"/>
+        <w:numPr>
+          <w:ilvl w:val="0"/>
+          <w:numId w:val="1"/>
+        </w:numPr>
+      </w:pPr>
+      <w:r>
+        <w:t>A PERSON can determine who created a certain POST</w:t>
+      </w:r>
+    </w:p>
+    <w:p>
+      <w:pPr>
+        <w:pStyle w:val="ListParagraph"/>
+        <w:numPr>
+          <w:ilvl w:val="0"/>
+          <w:numId w:val="1"/>
+        </w:numPr>
+      </w:pPr>
+      <w:r>
+        <w:t>A PERSON can respond to a POST with a +/-1</w:t>
+      </w:r>
+    </w:p>
+    <w:p>
+      <w:pPr>
+        <w:pStyle w:val="ListParagraph"/>
+        <w:numPr>
+          <w:ilvl w:val="0"/>
+          <w:numId w:val="1"/>
+        </w:numPr>
+      </w:pPr>
+      <w:r>
+        <w:t>A PERSON can respond to a POST with another POST</w:t>
+      </w:r>
+    </w:p>
+    <w:p/>
     <w:p>
       <w:pPr>
         <w:pStyle w:val="ListParagraph"/>
@@ -200,89 +312,6 @@
         </w:numPr>
       </w:pPr>
       <w:r>
-        <w:t xml:space="preserve">A PERSON can create a POST </w:t>
-      </w:r>
-      <w:r>
-        <w:t>with multiple</w:t>
-      </w:r>
-      <w:r>
-        <w:t xml:space="preserve"> TOPIC</w:t>
-      </w:r>
-      <w:r>
-        <w:t>S</w:t>
-      </w:r>
-    </w:p>
-    <w:p>
-      <w:pPr>
-        <w:pStyle w:val="ListParagraph"/>
-        <w:numPr>
-          <w:ilvl w:val="0"/>
-          <w:numId w:val="1"/>
-        </w:numPr>
-      </w:pPr>
-      <w:r>
-        <w:t xml:space="preserve">A PERSON can </w:t>
-      </w:r>
-      <w:r>
-        <w:t>create a POST assigned to a GROUP</w:t>
-      </w:r>
-      <w:r>
-        <w:t xml:space="preserve"> </w:t>
-      </w:r>
-      <w:r>
-        <w:t>if the PERSON follows the GROUP</w:t>
-      </w:r>
-    </w:p>
-    <w:p>
-      <w:pPr>
-        <w:pStyle w:val="ListParagraph"/>
-        <w:numPr>
-          <w:ilvl w:val="0"/>
-          <w:numId w:val="1"/>
-        </w:numPr>
-      </w:pPr>
-      <w:r>
-        <w:t>A PERSON can determine who created a certain POST</w:t>
-      </w:r>
-    </w:p>
-    <w:p>
-      <w:pPr>
-        <w:pStyle w:val="ListParagraph"/>
-        <w:numPr>
-          <w:ilvl w:val="0"/>
-          <w:numId w:val="1"/>
-        </w:numPr>
-      </w:pPr>
-      <w:r>
-        <w:t>A PERSON can respond to a POST with a +/-1</w:t>
-      </w:r>
-    </w:p>
-    <w:p>
-      <w:pPr>
-        <w:pStyle w:val="ListParagraph"/>
-        <w:numPr>
-          <w:ilvl w:val="0"/>
-          <w:numId w:val="1"/>
-        </w:numPr>
-      </w:pPr>
-      <w:r>
-        <w:t>A PERSON can respond to a POST with another POST</w:t>
-      </w:r>
-    </w:p>
-    <w:p>
-      <w:pPr>
-        <w:pStyle w:val="ListParagraph"/>
-      </w:pPr>
-    </w:p>
-    <w:p>
-      <w:pPr>
-        <w:pStyle w:val="ListParagraph"/>
-        <w:numPr>
-          <w:ilvl w:val="0"/>
-          <w:numId w:val="1"/>
-        </w:numPr>
-      </w:pPr>
-      <w:r>
         <w:t>A PERSON can follow a GROUP with another PERSON</w:t>
       </w:r>
     </w:p>
@@ -321,6 +350,59 @@
       </w:pPr>
       <w:r>
         <w:t>GROUPS should know how many followers there are</w:t>
+      </w:r>
+    </w:p>
+    <w:p/>
+    <w:p>
+      <w:pPr>
+        <w:rPr>
+          <w:b/>
+          <w:bCs/>
+          <w:u w:val="single"/>
+        </w:rPr>
+      </w:pPr>
+      <w:r>
+        <w:rPr>
+          <w:b/>
+          <w:bCs/>
+          <w:u w:val="single"/>
+        </w:rPr>
+        <w:t>CONSIDER:</w:t>
+      </w:r>
+    </w:p>
+    <w:p/>
+    <w:p>
+      <w:pPr>
+        <w:pStyle w:val="ListParagraph"/>
+        <w:numPr>
+          <w:ilvl w:val="0"/>
+          <w:numId w:val="2"/>
+        </w:numPr>
+        <w:rPr>
+          <w:b/>
+          <w:bCs/>
+          <w:u w:val="single"/>
+        </w:rPr>
+      </w:pPr>
+      <w:r>
+        <w:t>On delete features</w:t>
+      </w:r>
+    </w:p>
+    <w:p>
+      <w:pPr>
+        <w:pStyle w:val="ListParagraph"/>
+        <w:numPr>
+          <w:ilvl w:val="0"/>
+          <w:numId w:val="2"/>
+        </w:numPr>
+        <w:rPr>
+          <w:b/>
+          <w:bCs/>
+          <w:u w:val="single"/>
+        </w:rPr>
+      </w:pPr>
+      <w:r>
+        <w:t>Constraints on fields, reply to your own reply</w:t>
       </w:r>
     </w:p>
     <w:p/>
@@ -336,7 +418,7 @@
 </file>
 
 <file path=word/numbering.xml><?xml version="1.0" encoding="utf-8"?>
-<w:numbering xmlns:wpc="http://schemas.microsoft.com/office/word/2010/wordprocessingCanvas" xmlns:cx="http://schemas.microsoft.com/office/drawing/2014/chartex" xmlns:cx1="http://schemas.microsoft.com/office/drawing/2015/9/8/chartex" xmlns:cx2="http://schemas.microsoft.com/office/drawing/2015/10/21/chartex" xmlns:cx3="http://schemas.microsoft.com/office/drawing/2016/5/9/chartex" xmlns:cx4="http://schemas.microsoft.com/office/drawing/2016/5/10/chartex" xmlns:cx5="http://schemas.microsoft.com/office/drawing/2016/5/11/chartex" xmlns:cx6="http://schemas.microsoft.com/office/drawing/2016/5/12/chartex" xmlns:cx7="http://schemas.microsoft.com/office/drawing/2016/5/13/chartex" xmlns:cx8="http://schemas.microsoft.com/office/drawing/2016/5/14/chartex" xmlns:mc="http://schemas.openxmlformats.org/markup-compatibility/2006" xmlns:aink="http://schemas.microsoft.com/office/drawing/2016/ink" xmlns:am3d="http://schemas.microsoft.com/office/drawing/2017/model3d" xmlns:o="urn:schemas-microsoft-com:office:office" xmlns:r="http://schemas.openxmlformats.org/officeDocument/2006/relationships" xmlns:m="http://schemas.openxmlformats.org/officeDocument/2006/math" xmlns:v="urn:schemas-microsoft-com:vml" xmlns:wp14="http://schemas.microsoft.com/office/word/2010/wordprocessingDrawing" xmlns:wp="http://schemas.openxmlformats.org/drawingml/2006/wordprocessingDrawing" xmlns:w10="urn:schemas-microsoft-com:office:word" xmlns:w="http://schemas.openxmlformats.org/wordprocessingml/2006/main" xmlns:w14="http://schemas.microsoft.com/office/word/2010/wordml" xmlns:w15="http://schemas.microsoft.com/office/word/2012/wordml" xmlns:w16cex="http://schemas.microsoft.com/office/word/2018/wordml/cex" xmlns:w16cid="http://schemas.microsoft.com/office/word/2016/wordml/cid" xmlns:w16="http://schemas.microsoft.com/office/word/2018/wordml" xmlns:w16se="http://schemas.microsoft.com/office/word/2015/wordml/symex" xmlns:wpg="http://schemas.microsoft.com/office/word/2010/wordprocessingGroup" xmlns:wpi="http://schemas.microsoft.com/office/word/2010/wordprocessingInk" xmlns:wne="http://schemas.microsoft.com/office/word/2006/wordml" xmlns:wps="http://schemas.microsoft.com/office/word/2010/wordprocessingShape" mc:Ignorable="w14 w15 w16se w16cid w16 w16cex wp14">
+<w:numbering xmlns:wpc="http://schemas.microsoft.com/office/word/2010/wordprocessingCanvas" xmlns:cx="http://schemas.microsoft.com/office/drawing/2014/chartex" xmlns:cx1="http://schemas.microsoft.com/office/drawing/2015/9/8/chartex" xmlns:cx2="http://schemas.microsoft.com/office/drawing/2015/10/21/chartex" xmlns:cx3="http://schemas.microsoft.com/office/drawing/2016/5/9/chartex" xmlns:cx4="http://schemas.microsoft.com/office/drawing/2016/5/10/chartex" xmlns:cx5="http://schemas.microsoft.com/office/drawing/2016/5/11/chartex" xmlns:cx6="http://schemas.microsoft.com/office/drawing/2016/5/12/chartex" xmlns:cx7="http://schemas.microsoft.com/office/drawing/2016/5/13/chartex" xmlns:cx8="http://schemas.microsoft.com/office/drawing/2016/5/14/chartex" xmlns:mc="http://schemas.openxmlformats.org/markup-compatibility/2006" xmlns:aink="http://schemas.microsoft.com/office/drawing/2016/ink" xmlns:am3d="http://schemas.microsoft.com/office/drawing/2017/model3d" xmlns:o="urn:schemas-microsoft-com:office:office" xmlns:r="http://schemas.openxmlformats.org/officeDocument/2006/relationships" xmlns:m="http://schemas.openxmlformats.org/officeDocument/2006/math" xmlns:v="urn:schemas-microsoft-com:vml" xmlns:wp14="http://schemas.microsoft.com/office/word/2010/wordprocessingDrawing" xmlns:wp="http://schemas.openxmlformats.org/drawingml/2006/wordprocessingDrawing" xmlns:w10="urn:schemas-microsoft-com:office:word" xmlns:w="http://schemas.openxmlformats.org/wordprocessingml/2006/main" xmlns:w14="http://schemas.microsoft.com/office/word/2010/wordml" xmlns:w15="http://schemas.microsoft.com/office/word/2012/wordml" xmlns:w16cid="http://schemas.microsoft.com/office/word/2016/wordml/cid" xmlns:w16se="http://schemas.microsoft.com/office/word/2015/wordml/symex" xmlns:wpg="http://schemas.microsoft.com/office/word/2010/wordprocessingGroup" xmlns:wpi="http://schemas.microsoft.com/office/word/2010/wordprocessingInk" xmlns:wne="http://schemas.microsoft.com/office/word/2006/wordml" xmlns:wps="http://schemas.microsoft.com/office/word/2010/wordprocessingShape" mc:Ignorable="w14 w15 w16se w16cid wp14">
   <w:abstractNum w:abstractNumId="0" w15:restartNumberingAfterBreak="0">
     <w:nsid w:val="11F2366B"/>
     <w:multiLevelType w:val="hybridMultilevel"/>
@@ -423,14 +505,129 @@
       </w:pPr>
     </w:lvl>
   </w:abstractNum>
+  <w:abstractNum w:abstractNumId="1" w15:restartNumberingAfterBreak="0">
+    <w:nsid w:val="2F301336"/>
+    <w:multiLevelType w:val="hybridMultilevel"/>
+    <w:tmpl w:val="187EEB74"/>
+    <w:lvl w:ilvl="0" w:tplc="D2083052">
+      <w:numFmt w:val="bullet"/>
+      <w:lvlText w:val="-"/>
+      <w:lvlJc w:val="left"/>
+      <w:pPr>
+        <w:ind w:left="720" w:hanging="360"/>
+      </w:pPr>
+      <w:rPr>
+        <w:rFonts w:ascii="Calibri" w:eastAsiaTheme="minorHAnsi" w:hAnsi="Calibri" w:cs="Calibri" w:hint="default"/>
+      </w:rPr>
+    </w:lvl>
+    <w:lvl w:ilvl="1" w:tplc="04090003" w:tentative="1">
+      <w:start w:val="1"/>
+      <w:numFmt w:val="bullet"/>
+      <w:lvlText w:val="o"/>
+      <w:lvlJc w:val="left"/>
+      <w:pPr>
+        <w:ind w:left="1440" w:hanging="360"/>
+      </w:pPr>
+      <w:rPr>
+        <w:rFonts w:ascii="Courier New" w:hAnsi="Courier New" w:cs="Courier New" w:hint="default"/>
+      </w:rPr>
+    </w:lvl>
+    <w:lvl w:ilvl="2" w:tplc="04090005" w:tentative="1">
+      <w:start w:val="1"/>
+      <w:numFmt w:val="bullet"/>
+      <w:lvlText w:val=""/>
+      <w:lvlJc w:val="left"/>
+      <w:pPr>
+        <w:ind w:left="2160" w:hanging="360"/>
+      </w:pPr>
+      <w:rPr>
+        <w:rFonts w:ascii="Wingdings" w:hAnsi="Wingdings" w:cs="Wingdings" w:hint="default"/>
+      </w:rPr>
+    </w:lvl>
+    <w:lvl w:ilvl="3" w:tplc="04090001" w:tentative="1">
+      <w:start w:val="1"/>
+      <w:numFmt w:val="bullet"/>
+      <w:lvlText w:val=""/>
+      <w:lvlJc w:val="left"/>
+      <w:pPr>
+        <w:ind w:left="2880" w:hanging="360"/>
+      </w:pPr>
+      <w:rPr>
+        <w:rFonts w:ascii="Symbol" w:hAnsi="Symbol" w:cs="Symbol" w:hint="default"/>
+      </w:rPr>
+    </w:lvl>
+    <w:lvl w:ilvl="4" w:tplc="04090003" w:tentative="1">
+      <w:start w:val="1"/>
+      <w:numFmt w:val="bullet"/>
+      <w:lvlText w:val="o"/>
+      <w:lvlJc w:val="left"/>
+      <w:pPr>
+        <w:ind w:left="3600" w:hanging="360"/>
+      </w:pPr>
+      <w:rPr>
+        <w:rFonts w:ascii="Courier New" w:hAnsi="Courier New" w:cs="Courier New" w:hint="default"/>
+      </w:rPr>
+    </w:lvl>
+    <w:lvl w:ilvl="5" w:tplc="04090005" w:tentative="1">
+      <w:start w:val="1"/>
+      <w:numFmt w:val="bullet"/>
+      <w:lvlText w:val=""/>
+      <w:lvlJc w:val="left"/>
+      <w:pPr>
+        <w:ind w:left="4320" w:hanging="360"/>
+      </w:pPr>
+      <w:rPr>
+        <w:rFonts w:ascii="Wingdings" w:hAnsi="Wingdings" w:cs="Wingdings" w:hint="default"/>
+      </w:rPr>
+    </w:lvl>
+    <w:lvl w:ilvl="6" w:tplc="04090001" w:tentative="1">
+      <w:start w:val="1"/>
+      <w:numFmt w:val="bullet"/>
+      <w:lvlText w:val=""/>
+      <w:lvlJc w:val="left"/>
+      <w:pPr>
+        <w:ind w:left="5040" w:hanging="360"/>
+      </w:pPr>
+      <w:rPr>
+        <w:rFonts w:ascii="Symbol" w:hAnsi="Symbol" w:cs="Symbol" w:hint="default"/>
+      </w:rPr>
+    </w:lvl>
+    <w:lvl w:ilvl="7" w:tplc="04090003" w:tentative="1">
+      <w:start w:val="1"/>
+      <w:numFmt w:val="bullet"/>
+      <w:lvlText w:val="o"/>
+      <w:lvlJc w:val="left"/>
+      <w:pPr>
+        <w:ind w:left="5760" w:hanging="360"/>
+      </w:pPr>
+      <w:rPr>
+        <w:rFonts w:ascii="Courier New" w:hAnsi="Courier New" w:cs="Courier New" w:hint="default"/>
+      </w:rPr>
+    </w:lvl>
+    <w:lvl w:ilvl="8" w:tplc="04090005" w:tentative="1">
+      <w:start w:val="1"/>
+      <w:numFmt w:val="bullet"/>
+      <w:lvlText w:val=""/>
+      <w:lvlJc w:val="left"/>
+      <w:pPr>
+        <w:ind w:left="6480" w:hanging="360"/>
+      </w:pPr>
+      <w:rPr>
+        <w:rFonts w:ascii="Wingdings" w:hAnsi="Wingdings" w:cs="Wingdings" w:hint="default"/>
+      </w:rPr>
+    </w:lvl>
+  </w:abstractNum>
   <w:num w:numId="1">
     <w:abstractNumId w:val="0"/>
+  </w:num>
+  <w:num w:numId="2">
+    <w:abstractNumId w:val="1"/>
   </w:num>
 </w:numbering>
 </file>
 
 <file path=word/styles.xml><?xml version="1.0" encoding="utf-8"?>
-<w:styles xmlns:mc="http://schemas.openxmlformats.org/markup-compatibility/2006" xmlns:r="http://schemas.openxmlformats.org/officeDocument/2006/relationships" xmlns:w="http://schemas.openxmlformats.org/wordprocessingml/2006/main" xmlns:w14="http://schemas.microsoft.com/office/word/2010/wordml" xmlns:w15="http://schemas.microsoft.com/office/word/2012/wordml" xmlns:w16cex="http://schemas.microsoft.com/office/word/2018/wordml/cex" xmlns:w16cid="http://schemas.microsoft.com/office/word/2016/wordml/cid" xmlns:w16="http://schemas.microsoft.com/office/word/2018/wordml" xmlns:w16se="http://schemas.microsoft.com/office/word/2015/wordml/symex" mc:Ignorable="w14 w15 w16se w16cid w16 w16cex">
+<w:styles xmlns:mc="http://schemas.openxmlformats.org/markup-compatibility/2006" xmlns:r="http://schemas.openxmlformats.org/officeDocument/2006/relationships" xmlns:w="http://schemas.openxmlformats.org/wordprocessingml/2006/main" xmlns:w14="http://schemas.microsoft.com/office/word/2010/wordml" xmlns:w15="http://schemas.microsoft.com/office/word/2012/wordml" xmlns:w16cid="http://schemas.microsoft.com/office/word/2016/wordml/cid" xmlns:w16se="http://schemas.microsoft.com/office/word/2015/wordml/symex" mc:Ignorable="w14 w15 w16se w16cid">
   <w:docDefaults>
     <w:rPrDefault>
       <w:rPr>
@@ -1165,7 +1362,7 @@
 </file>
 
 <file path=customXml/itemProps1.xml><?xml version="1.0" encoding="utf-8"?>
-<ds:datastoreItem xmlns:ds="http://schemas.openxmlformats.org/officeDocument/2006/customXml" ds:itemID="{774C74BB-74EC-4575-8A81-EEFA8062166E}">
+<ds:datastoreItem xmlns:ds="http://schemas.openxmlformats.org/officeDocument/2006/customXml" ds:itemID="{3CCAD76A-BECE-274A-8FE0-8BD026E6AB4F}">
   <ds:schemaRefs>
     <ds:schemaRef ds:uri="http://schemas.openxmlformats.org/officeDocument/2006/bibliography"/>
   </ds:schemaRefs>

</xml_diff>

<commit_message>
create new post almost working
</commit_message>
<xml_diff>
--- a/Requirements.docx
+++ b/Requirements.docx
@@ -240,6 +240,11 @@
     <w:p>
       <w:pPr>
         <w:pStyle w:val="ListParagraph"/>
+      </w:pPr>
+    </w:p>
+    <w:p>
+      <w:pPr>
+        <w:pStyle w:val="ListParagraph"/>
         <w:numPr>
           <w:ilvl w:val="0"/>
           <w:numId w:val="1"/>
@@ -295,13 +300,28 @@
         </w:numPr>
       </w:pPr>
       <w:r>
-        <w:t>A PERSON should be able to see their friends list and add a friend</w:t>
-      </w:r>
-    </w:p>
-    <w:p>
-      <w:pPr>
-        <w:pStyle w:val="ListParagraph"/>
-      </w:pPr>
+        <w:t xml:space="preserve">A PERSON should be able to see their friends list </w:t>
+      </w:r>
+    </w:p>
+    <w:p>
+      <w:pPr>
+        <w:pStyle w:val="ListParagraph"/>
+      </w:pPr>
+    </w:p>
+    <w:p>
+      <w:pPr>
+        <w:pStyle w:val="ListParagraph"/>
+        <w:numPr>
+          <w:ilvl w:val="0"/>
+          <w:numId w:val="1"/>
+        </w:numPr>
+      </w:pPr>
+      <w:r>
+        <w:t>A PERSON can</w:t>
+      </w:r>
+      <w:r>
+        <w:t xml:space="preserve"> add a friend</w:t>
+      </w:r>
     </w:p>
     <w:p>
       <w:pPr>
@@ -395,17 +415,26 @@
           <w:ilvl w:val="0"/>
           <w:numId w:val="2"/>
         </w:numPr>
-        <w:rPr>
-          <w:b/>
-          <w:bCs/>
-          <w:u w:val="single"/>
-        </w:rPr>
       </w:pPr>
       <w:r>
         <w:t>Constraints on fields, reply to your own reply</w:t>
       </w:r>
     </w:p>
-    <w:p/>
+    <w:p>
+      <w:pPr>
+        <w:pStyle w:val="ListParagraph"/>
+        <w:numPr>
+          <w:ilvl w:val="0"/>
+          <w:numId w:val="2"/>
+        </w:numPr>
+      </w:pPr>
+      <w:r>
+        <w:t>A bunch of check constraints</w:t>
+      </w:r>
+      <w:r>
+        <w:tab/>
+      </w:r>
+    </w:p>
     <w:p/>
     <w:sectPr>
       <w:pgSz w:w="12240" w:h="15840"/>

</xml_diff>

<commit_message>
Successfully met all requirements
</commit_message>
<xml_diff>
--- a/Requirements.docx
+++ b/Requirements.docx
@@ -1,6 +1,6 @@
 
 <file path=word/document.xml><?xml version="1.0" encoding="utf-8"?>
-<w:document xmlns:wpc="http://schemas.microsoft.com/office/word/2010/wordprocessingCanvas" xmlns:cx="http://schemas.microsoft.com/office/drawing/2014/chartex" xmlns:cx1="http://schemas.microsoft.com/office/drawing/2015/9/8/chartex" xmlns:cx2="http://schemas.microsoft.com/office/drawing/2015/10/21/chartex" xmlns:cx3="http://schemas.microsoft.com/office/drawing/2016/5/9/chartex" xmlns:cx4="http://schemas.microsoft.com/office/drawing/2016/5/10/chartex" xmlns:cx5="http://schemas.microsoft.com/office/drawing/2016/5/11/chartex" xmlns:cx6="http://schemas.microsoft.com/office/drawing/2016/5/12/chartex" xmlns:cx7="http://schemas.microsoft.com/office/drawing/2016/5/13/chartex" xmlns:cx8="http://schemas.microsoft.com/office/drawing/2016/5/14/chartex" xmlns:mc="http://schemas.openxmlformats.org/markup-compatibility/2006" xmlns:aink="http://schemas.microsoft.com/office/drawing/2016/ink" xmlns:am3d="http://schemas.microsoft.com/office/drawing/2017/model3d" xmlns:o="urn:schemas-microsoft-com:office:office" xmlns:r="http://schemas.openxmlformats.org/officeDocument/2006/relationships" xmlns:m="http://schemas.openxmlformats.org/officeDocument/2006/math" xmlns:v="urn:schemas-microsoft-com:vml" xmlns:wp14="http://schemas.microsoft.com/office/word/2010/wordprocessingDrawing" xmlns:wp="http://schemas.openxmlformats.org/drawingml/2006/wordprocessingDrawing" xmlns:w10="urn:schemas-microsoft-com:office:word" xmlns:w="http://schemas.openxmlformats.org/wordprocessingml/2006/main" xmlns:w14="http://schemas.microsoft.com/office/word/2010/wordml" xmlns:w15="http://schemas.microsoft.com/office/word/2012/wordml" xmlns:w16cid="http://schemas.microsoft.com/office/word/2016/wordml/cid" xmlns:w16se="http://schemas.microsoft.com/office/word/2015/wordml/symex" xmlns:wpg="http://schemas.microsoft.com/office/word/2010/wordprocessingGroup" xmlns:wpi="http://schemas.microsoft.com/office/word/2010/wordprocessingInk" xmlns:wne="http://schemas.microsoft.com/office/word/2006/wordml" xmlns:wps="http://schemas.microsoft.com/office/word/2010/wordprocessingShape" mc:Ignorable="w14 w15 w16se w16cid wp14">
+<w:document xmlns:wpc="http://schemas.microsoft.com/office/word/2010/wordprocessingCanvas" xmlns:cx="http://schemas.microsoft.com/office/drawing/2014/chartex" xmlns:cx1="http://schemas.microsoft.com/office/drawing/2015/9/8/chartex" xmlns:cx2="http://schemas.microsoft.com/office/drawing/2015/10/21/chartex" xmlns:cx3="http://schemas.microsoft.com/office/drawing/2016/5/9/chartex" xmlns:cx4="http://schemas.microsoft.com/office/drawing/2016/5/10/chartex" xmlns:cx5="http://schemas.microsoft.com/office/drawing/2016/5/11/chartex" xmlns:cx6="http://schemas.microsoft.com/office/drawing/2016/5/12/chartex" xmlns:cx7="http://schemas.microsoft.com/office/drawing/2016/5/13/chartex" xmlns:cx8="http://schemas.microsoft.com/office/drawing/2016/5/14/chartex" xmlns:mc="http://schemas.openxmlformats.org/markup-compatibility/2006" xmlns:aink="http://schemas.microsoft.com/office/drawing/2016/ink" xmlns:am3d="http://schemas.microsoft.com/office/drawing/2017/model3d" xmlns:o="urn:schemas-microsoft-com:office:office" xmlns:r="http://schemas.openxmlformats.org/officeDocument/2006/relationships" xmlns:m="http://schemas.openxmlformats.org/officeDocument/2006/math" xmlns:v="urn:schemas-microsoft-com:vml" xmlns:wp14="http://schemas.microsoft.com/office/word/2010/wordprocessingDrawing" xmlns:wp="http://schemas.openxmlformats.org/drawingml/2006/wordprocessingDrawing" xmlns:w10="urn:schemas-microsoft-com:office:word" xmlns:w="http://schemas.openxmlformats.org/wordprocessingml/2006/main" xmlns:w14="http://schemas.microsoft.com/office/word/2010/wordml" xmlns:w15="http://schemas.microsoft.com/office/word/2012/wordml" xmlns:w16cex="http://schemas.microsoft.com/office/word/2018/wordml/cex" xmlns:w16cid="http://schemas.microsoft.com/office/word/2016/wordml/cid" xmlns:w16="http://schemas.microsoft.com/office/word/2018/wordml" xmlns:w16se="http://schemas.microsoft.com/office/word/2015/wordml/symex" xmlns:wpg="http://schemas.microsoft.com/office/word/2010/wordprocessingGroup" xmlns:wpi="http://schemas.microsoft.com/office/word/2010/wordprocessingInk" xmlns:wne="http://schemas.microsoft.com/office/word/2006/wordml" xmlns:wps="http://schemas.microsoft.com/office/word/2010/wordprocessingShape" mc:Ignorable="w14 w15 w16se w16cid w16 w16cex wp14">
   <w:body>
     <w:p>
       <w:pPr>
@@ -25,14 +25,8 @@
           <w:ilvl w:val="0"/>
           <w:numId w:val="1"/>
         </w:numPr>
-        <w:rPr>
-          <w:highlight w:val="yellow"/>
-        </w:rPr>
-      </w:pPr>
-      <w:r>
-        <w:rPr>
-          <w:highlight w:val="yellow"/>
-        </w:rPr>
+      </w:pPr>
+      <w:r>
         <w:t>A PERSON should have their login AUTHENTICATED</w:t>
       </w:r>
     </w:p>
@@ -43,20 +37,11 @@
           <w:ilvl w:val="1"/>
           <w:numId w:val="1"/>
         </w:numPr>
-        <w:rPr>
-          <w:highlight w:val="yellow"/>
-        </w:rPr>
-      </w:pPr>
-      <w:r>
-        <w:rPr>
-          <w:highlight w:val="yellow"/>
-        </w:rPr>
+      </w:pPr>
+      <w:r>
         <w:t xml:space="preserve">To ensure they have </w:t>
       </w:r>
       <w:r>
-        <w:rPr>
-          <w:highlight w:val="yellow"/>
-        </w:rPr>
         <w:t>correct creds</w:t>
       </w:r>
     </w:p>
@@ -67,14 +52,8 @@
           <w:ilvl w:val="1"/>
           <w:numId w:val="1"/>
         </w:numPr>
-        <w:rPr>
-          <w:highlight w:val="yellow"/>
-        </w:rPr>
-      </w:pPr>
-      <w:r>
-        <w:rPr>
-          <w:highlight w:val="yellow"/>
-        </w:rPr>
+      </w:pPr>
+      <w:r>
         <w:t>Update their login time to do the unread/ read check</w:t>
       </w:r>
     </w:p>
@@ -86,20 +65,11 @@
           <w:ilvl w:val="0"/>
           <w:numId w:val="1"/>
         </w:numPr>
-        <w:rPr>
-          <w:highlight w:val="yellow"/>
-        </w:rPr>
-      </w:pPr>
-      <w:r>
-        <w:rPr>
-          <w:highlight w:val="yellow"/>
-        </w:rPr>
+      </w:pPr>
+      <w:r>
         <w:t>A PERSON can list POSTS</w:t>
       </w:r>
       <w:r>
-        <w:rPr>
-          <w:highlight w:val="yellow"/>
-        </w:rPr>
         <w:t xml:space="preserve"> ordered by creation date</w:t>
       </w:r>
     </w:p>
@@ -110,14 +80,8 @@
           <w:ilvl w:val="1"/>
           <w:numId w:val="1"/>
         </w:numPr>
-        <w:rPr>
-          <w:highlight w:val="yellow"/>
-        </w:rPr>
-      </w:pPr>
-      <w:r>
-        <w:rPr>
-          <w:highlight w:val="yellow"/>
-        </w:rPr>
+      </w:pPr>
+      <w:r>
         <w:t>All POSTS from people they follow, their posts, groups they follow and topics they follow</w:t>
       </w:r>
     </w:p>
@@ -128,26 +92,14 @@
           <w:ilvl w:val="1"/>
           <w:numId w:val="1"/>
         </w:numPr>
-        <w:rPr>
-          <w:highlight w:val="yellow"/>
-        </w:rPr>
-      </w:pPr>
-      <w:r>
-        <w:rPr>
-          <w:highlight w:val="yellow"/>
-        </w:rPr>
+      </w:pPr>
+      <w:r>
         <w:t>a</w:t>
       </w:r>
       <w:r>
-        <w:rPr>
-          <w:highlight w:val="yellow"/>
-        </w:rPr>
         <w:t>.</w:t>
       </w:r>
       <w:r>
-        <w:rPr>
-          <w:highlight w:val="yellow"/>
-        </w:rPr>
         <w:t xml:space="preserve"> with a limit</w:t>
       </w:r>
     </w:p>
@@ -158,14 +110,8 @@
           <w:ilvl w:val="1"/>
           <w:numId w:val="1"/>
         </w:numPr>
-        <w:rPr>
-          <w:highlight w:val="yellow"/>
-        </w:rPr>
-      </w:pPr>
-      <w:r>
-        <w:rPr>
-          <w:highlight w:val="yellow"/>
-        </w:rPr>
+      </w:pPr>
+      <w:r>
         <w:t>Only posts they have posted</w:t>
       </w:r>
     </w:p>
@@ -176,23 +122,33 @@
           <w:ilvl w:val="1"/>
           <w:numId w:val="1"/>
         </w:numPr>
-        <w:rPr>
-          <w:highlight w:val="yellow"/>
-        </w:rPr>
-      </w:pPr>
-      <w:r>
-        <w:rPr>
-          <w:highlight w:val="yellow"/>
-        </w:rPr>
+      </w:pPr>
+      <w:r>
         <w:t>Unread Posts</w:t>
       </w:r>
     </w:p>
+    <w:p/>
+    <w:p>
+      <w:pPr>
+        <w:pStyle w:val="ListParagraph"/>
+        <w:numPr>
+          <w:ilvl w:val="0"/>
+          <w:numId w:val="1"/>
+        </w:numPr>
+      </w:pPr>
+      <w:r>
+        <w:t xml:space="preserve">A PERSON can search for </w:t>
+      </w:r>
+      <w:r>
+        <w:t>POSTS</w:t>
+      </w:r>
+      <w:r>
+        <w:t xml:space="preserve"> using a keyword</w:t>
+      </w:r>
+    </w:p>
     <w:p>
       <w:pPr>
         <w:ind w:left="1080"/>
-        <w:rPr>
-          <w:highlight w:val="yellow"/>
-        </w:rPr>
       </w:pPr>
     </w:p>
     <w:p>
@@ -204,8 +160,17 @@
         </w:numPr>
       </w:pPr>
       <w:r>
-        <w:t xml:space="preserve">A PERSON can create a POST </w:t>
-      </w:r>
+        <w:t>A PERSON can create a POST</w:t>
+      </w:r>
+    </w:p>
+    <w:p>
+      <w:pPr>
+        <w:pStyle w:val="ListParagraph"/>
+        <w:numPr>
+          <w:ilvl w:val="1"/>
+          <w:numId w:val="1"/>
+        </w:numPr>
+      </w:pPr>
       <w:r>
         <w:t>with multiple</w:t>
       </w:r>
@@ -215,6 +180,32 @@
       <w:r>
         <w:t>S</w:t>
       </w:r>
+      <w:r>
+        <w:t xml:space="preserve"> if the PERSON follows the GROUP</w:t>
+      </w:r>
+    </w:p>
+    <w:p>
+      <w:pPr>
+        <w:pStyle w:val="ListParagraph"/>
+        <w:numPr>
+          <w:ilvl w:val="1"/>
+          <w:numId w:val="1"/>
+        </w:numPr>
+      </w:pPr>
+      <w:r>
+        <w:t>assigned to a GROUP</w:t>
+      </w:r>
+      <w:r>
+        <w:t xml:space="preserve"> </w:t>
+      </w:r>
+      <w:r>
+        <w:t>if the PERSON follows the GROUP</w:t>
+      </w:r>
+    </w:p>
+    <w:p>
+      <w:pPr>
+        <w:pStyle w:val="ListParagraph"/>
+      </w:pPr>
     </w:p>
     <w:p>
       <w:pPr>
@@ -228,20 +219,70 @@
         <w:t xml:space="preserve">A PERSON can </w:t>
       </w:r>
       <w:r>
-        <w:t>create a POST assigned to a GROUP</w:t>
-      </w:r>
-      <w:r>
-        <w:t xml:space="preserve"> </w:t>
-      </w:r>
-      <w:r>
-        <w:t>if the PERSON follows the GROUP</w:t>
-      </w:r>
-    </w:p>
-    <w:p>
-      <w:pPr>
-        <w:pStyle w:val="ListParagraph"/>
-      </w:pPr>
-    </w:p>
+        <w:t>view post details</w:t>
+      </w:r>
+    </w:p>
+    <w:p>
+      <w:pPr>
+        <w:pStyle w:val="ListParagraph"/>
+        <w:numPr>
+          <w:ilvl w:val="1"/>
+          <w:numId w:val="1"/>
+        </w:numPr>
+      </w:pPr>
+      <w:r>
+        <w:t>If it exists</w:t>
+      </w:r>
+    </w:p>
+    <w:p>
+      <w:pPr>
+        <w:pStyle w:val="ListParagraph"/>
+        <w:numPr>
+          <w:ilvl w:val="1"/>
+          <w:numId w:val="1"/>
+        </w:numPr>
+      </w:pPr>
+      <w:r>
+        <w:t>determine who created a certain POST</w:t>
+      </w:r>
+    </w:p>
+    <w:p>
+      <w:pPr>
+        <w:pStyle w:val="ListParagraph"/>
+        <w:numPr>
+          <w:ilvl w:val="1"/>
+          <w:numId w:val="1"/>
+        </w:numPr>
+      </w:pPr>
+      <w:r>
+        <w:t>determine +/- reactions count</w:t>
+      </w:r>
+    </w:p>
+    <w:p>
+      <w:pPr>
+        <w:pStyle w:val="ListParagraph"/>
+        <w:numPr>
+          <w:ilvl w:val="1"/>
+          <w:numId w:val="1"/>
+        </w:numPr>
+      </w:pPr>
+      <w:r>
+        <w:t>can respond to a POST with a +/-1</w:t>
+      </w:r>
+    </w:p>
+    <w:p>
+      <w:pPr>
+        <w:pStyle w:val="ListParagraph"/>
+        <w:numPr>
+          <w:ilvl w:val="1"/>
+          <w:numId w:val="1"/>
+        </w:numPr>
+      </w:pPr>
+      <w:r>
+        <w:t>can respond to a POST with another POST</w:t>
+      </w:r>
+    </w:p>
+    <w:p/>
     <w:p>
       <w:pPr>
         <w:pStyle w:val="ListParagraph"/>
@@ -251,8 +292,55 @@
         </w:numPr>
       </w:pPr>
       <w:r>
-        <w:t>A PERSON can determine who created a certain POST</w:t>
-      </w:r>
+        <w:t>A PERSON can list all the</w:t>
+      </w:r>
+    </w:p>
+    <w:p>
+      <w:pPr>
+        <w:pStyle w:val="ListParagraph"/>
+        <w:numPr>
+          <w:ilvl w:val="1"/>
+          <w:numId w:val="1"/>
+        </w:numPr>
+      </w:pPr>
+      <w:r>
+        <w:t>TOPICS</w:t>
+      </w:r>
+    </w:p>
+    <w:p>
+      <w:pPr>
+        <w:pStyle w:val="ListParagraph"/>
+        <w:numPr>
+          <w:ilvl w:val="1"/>
+          <w:numId w:val="1"/>
+        </w:numPr>
+      </w:pPr>
+      <w:r>
+        <w:t xml:space="preserve">PERSONS </w:t>
+      </w:r>
+      <w:r>
+        <w:sym w:font="Wingdings" w:char="F0E0"/>
+      </w:r>
+      <w:r>
+        <w:t xml:space="preserve"> Friend’s list</w:t>
+      </w:r>
+    </w:p>
+    <w:p>
+      <w:pPr>
+        <w:pStyle w:val="ListParagraph"/>
+        <w:numPr>
+          <w:ilvl w:val="1"/>
+          <w:numId w:val="1"/>
+        </w:numPr>
+      </w:pPr>
+      <w:r>
+        <w:t>and GROUPS they follow</w:t>
+      </w:r>
+    </w:p>
+    <w:p>
+      <w:pPr>
+        <w:pStyle w:val="ListParagraph"/>
+      </w:pPr>
     </w:p>
     <w:p>
       <w:pPr>
@@ -263,9 +351,55 @@
         </w:numPr>
       </w:pPr>
       <w:r>
-        <w:t>A PERSON can respond to a POST with a +/-1</w:t>
-      </w:r>
-    </w:p>
+        <w:t>A PERSON can</w:t>
+      </w:r>
+    </w:p>
+    <w:p>
+      <w:pPr>
+        <w:pStyle w:val="ListParagraph"/>
+        <w:numPr>
+          <w:ilvl w:val="1"/>
+          <w:numId w:val="1"/>
+        </w:numPr>
+      </w:pPr>
+      <w:r>
+        <w:t xml:space="preserve">add </w:t>
+      </w:r>
+      <w:r>
+        <w:t>a friend</w:t>
+      </w:r>
+      <w:r>
+        <w:t xml:space="preserve"> if they </w:t>
+      </w:r>
+      <w:r>
+        <w:t>know their ID</w:t>
+      </w:r>
+    </w:p>
+    <w:p>
+      <w:pPr>
+        <w:pStyle w:val="ListParagraph"/>
+        <w:numPr>
+          <w:ilvl w:val="1"/>
+          <w:numId w:val="1"/>
+        </w:numPr>
+      </w:pPr>
+      <w:r>
+        <w:t>can follow a GROUP with another PERSON</w:t>
+      </w:r>
+    </w:p>
+    <w:p>
+      <w:pPr>
+        <w:pStyle w:val="ListParagraph"/>
+        <w:numPr>
+          <w:ilvl w:val="1"/>
+          <w:numId w:val="1"/>
+        </w:numPr>
+      </w:pPr>
+      <w:r>
+        <w:t>can follow a TOPIC</w:t>
+      </w:r>
+    </w:p>
+    <w:p/>
     <w:p>
       <w:pPr>
         <w:pStyle w:val="ListParagraph"/>
@@ -275,167 +409,45 @@
         </w:numPr>
       </w:pPr>
       <w:r>
-        <w:t>A PERSON can respond to a POST with another POST</w:t>
-      </w:r>
-    </w:p>
-    <w:p/>
-    <w:p>
-      <w:pPr>
-        <w:pStyle w:val="ListParagraph"/>
-        <w:numPr>
-          <w:ilvl w:val="0"/>
-          <w:numId w:val="1"/>
-        </w:numPr>
-      </w:pPr>
-      <w:r>
-        <w:t>A PERSON can list all the TOPICS, PERSONS and GROUPS they follow</w:t>
-      </w:r>
-    </w:p>
-    <w:p>
-      <w:pPr>
-        <w:pStyle w:val="ListParagraph"/>
-        <w:numPr>
-          <w:ilvl w:val="0"/>
-          <w:numId w:val="1"/>
-        </w:numPr>
-      </w:pPr>
-      <w:r>
-        <w:t xml:space="preserve">A PERSON should be able to see their friends list </w:t>
-      </w:r>
-    </w:p>
-    <w:p>
-      <w:pPr>
-        <w:pStyle w:val="ListParagraph"/>
-      </w:pPr>
-    </w:p>
-    <w:p>
-      <w:pPr>
-        <w:pStyle w:val="ListParagraph"/>
-        <w:numPr>
-          <w:ilvl w:val="0"/>
-          <w:numId w:val="1"/>
-        </w:numPr>
-      </w:pPr>
-      <w:r>
-        <w:t>A PERSON can</w:t>
-      </w:r>
-      <w:r>
-        <w:t xml:space="preserve"> add a friend</w:t>
-      </w:r>
-    </w:p>
-    <w:p>
-      <w:pPr>
-        <w:pStyle w:val="ListParagraph"/>
-        <w:numPr>
-          <w:ilvl w:val="0"/>
-          <w:numId w:val="1"/>
-        </w:numPr>
-      </w:pPr>
-      <w:r>
-        <w:t>A PERSON can follow a GROUP with another PERSON</w:t>
-      </w:r>
-    </w:p>
-    <w:p>
-      <w:pPr>
-        <w:pStyle w:val="ListParagraph"/>
-        <w:numPr>
-          <w:ilvl w:val="0"/>
-          <w:numId w:val="1"/>
-        </w:numPr>
-      </w:pPr>
-      <w:r>
-        <w:t>A PERSON can follow a TOPIC</w:t>
-      </w:r>
-    </w:p>
-    <w:p/>
-    <w:p>
-      <w:pPr>
-        <w:pStyle w:val="ListParagraph"/>
-        <w:numPr>
-          <w:ilvl w:val="0"/>
-          <w:numId w:val="1"/>
-        </w:numPr>
-      </w:pPr>
-      <w:r>
-        <w:t>TOPICS should know how many followers there are</w:t>
-      </w:r>
-    </w:p>
-    <w:p>
-      <w:pPr>
-        <w:pStyle w:val="ListParagraph"/>
-        <w:numPr>
-          <w:ilvl w:val="0"/>
-          <w:numId w:val="1"/>
-        </w:numPr>
-      </w:pPr>
-      <w:r>
-        <w:t>GROUPS should know how many followers there are</w:t>
-      </w:r>
-    </w:p>
-    <w:p/>
-    <w:p>
-      <w:pPr>
-        <w:rPr>
-          <w:b/>
-          <w:bCs/>
-          <w:u w:val="single"/>
-        </w:rPr>
-      </w:pPr>
-      <w:r>
-        <w:rPr>
-          <w:b/>
-          <w:bCs/>
-          <w:u w:val="single"/>
-        </w:rPr>
-        <w:t>CONSIDER:</w:t>
-      </w:r>
-    </w:p>
-    <w:p/>
-    <w:p>
-      <w:pPr>
-        <w:pStyle w:val="ListParagraph"/>
-        <w:numPr>
-          <w:ilvl w:val="0"/>
-          <w:numId w:val="2"/>
-        </w:numPr>
-        <w:rPr>
-          <w:b/>
-          <w:bCs/>
-          <w:u w:val="single"/>
-        </w:rPr>
-      </w:pPr>
-      <w:r>
-        <w:t>On delete features</w:t>
-      </w:r>
-    </w:p>
-    <w:p>
-      <w:pPr>
-        <w:pStyle w:val="ListParagraph"/>
-        <w:numPr>
-          <w:ilvl w:val="0"/>
-          <w:numId w:val="2"/>
-        </w:numPr>
-      </w:pPr>
-      <w:r>
-        <w:t>Constraints on fields, reply to your own reply</w:t>
-      </w:r>
-    </w:p>
-    <w:p>
-      <w:pPr>
-        <w:pStyle w:val="ListParagraph"/>
-        <w:numPr>
-          <w:ilvl w:val="0"/>
-          <w:numId w:val="2"/>
-        </w:numPr>
-      </w:pPr>
-      <w:r>
-        <w:t>A bunch of check constraints</w:t>
-      </w:r>
-      <w:r>
-        <w:tab/>
-      </w:r>
-    </w:p>
-    <w:p/>
+        <w:t>Details of Entities</w:t>
+      </w:r>
+    </w:p>
+    <w:p>
+      <w:pPr>
+        <w:pStyle w:val="ListParagraph"/>
+        <w:numPr>
+          <w:ilvl w:val="1"/>
+          <w:numId w:val="1"/>
+        </w:numPr>
+      </w:pPr>
+      <w:r>
+        <w:t>TOPICS should know how many followers</w:t>
+      </w:r>
+      <w:r>
+        <w:t xml:space="preserve"> and groups</w:t>
+      </w:r>
+      <w:r>
+        <w:t xml:space="preserve"> there are</w:t>
+      </w:r>
+    </w:p>
+    <w:p>
+      <w:pPr>
+        <w:pStyle w:val="ListParagraph"/>
+        <w:numPr>
+          <w:ilvl w:val="1"/>
+          <w:numId w:val="1"/>
+        </w:numPr>
+      </w:pPr>
+      <w:r>
+        <w:t>GROUPS should know how many followers</w:t>
+      </w:r>
+      <w:r>
+        <w:t xml:space="preserve"> and groups</w:t>
+      </w:r>
+      <w:r>
+        <w:t xml:space="preserve"> there are</w:t>
+      </w:r>
+    </w:p>
     <w:sectPr>
       <w:pgSz w:w="12240" w:h="15840"/>
       <w:pgMar w:top="1440" w:right="1440" w:bottom="1440" w:left="1440" w:header="708" w:footer="708" w:gutter="0"/>
@@ -447,7 +459,7 @@
 </file>
 
 <file path=word/numbering.xml><?xml version="1.0" encoding="utf-8"?>
-<w:numbering xmlns:wpc="http://schemas.microsoft.com/office/word/2010/wordprocessingCanvas" xmlns:cx="http://schemas.microsoft.com/office/drawing/2014/chartex" xmlns:cx1="http://schemas.microsoft.com/office/drawing/2015/9/8/chartex" xmlns:cx2="http://schemas.microsoft.com/office/drawing/2015/10/21/chartex" xmlns:cx3="http://schemas.microsoft.com/office/drawing/2016/5/9/chartex" xmlns:cx4="http://schemas.microsoft.com/office/drawing/2016/5/10/chartex" xmlns:cx5="http://schemas.microsoft.com/office/drawing/2016/5/11/chartex" xmlns:cx6="http://schemas.microsoft.com/office/drawing/2016/5/12/chartex" xmlns:cx7="http://schemas.microsoft.com/office/drawing/2016/5/13/chartex" xmlns:cx8="http://schemas.microsoft.com/office/drawing/2016/5/14/chartex" xmlns:mc="http://schemas.openxmlformats.org/markup-compatibility/2006" xmlns:aink="http://schemas.microsoft.com/office/drawing/2016/ink" xmlns:am3d="http://schemas.microsoft.com/office/drawing/2017/model3d" xmlns:o="urn:schemas-microsoft-com:office:office" xmlns:r="http://schemas.openxmlformats.org/officeDocument/2006/relationships" xmlns:m="http://schemas.openxmlformats.org/officeDocument/2006/math" xmlns:v="urn:schemas-microsoft-com:vml" xmlns:wp14="http://schemas.microsoft.com/office/word/2010/wordprocessingDrawing" xmlns:wp="http://schemas.openxmlformats.org/drawingml/2006/wordprocessingDrawing" xmlns:w10="urn:schemas-microsoft-com:office:word" xmlns:w="http://schemas.openxmlformats.org/wordprocessingml/2006/main" xmlns:w14="http://schemas.microsoft.com/office/word/2010/wordml" xmlns:w15="http://schemas.microsoft.com/office/word/2012/wordml" xmlns:w16cid="http://schemas.microsoft.com/office/word/2016/wordml/cid" xmlns:w16se="http://schemas.microsoft.com/office/word/2015/wordml/symex" xmlns:wpg="http://schemas.microsoft.com/office/word/2010/wordprocessingGroup" xmlns:wpi="http://schemas.microsoft.com/office/word/2010/wordprocessingInk" xmlns:wne="http://schemas.microsoft.com/office/word/2006/wordml" xmlns:wps="http://schemas.microsoft.com/office/word/2010/wordprocessingShape" mc:Ignorable="w14 w15 w16se w16cid wp14">
+<w:numbering xmlns:wpc="http://schemas.microsoft.com/office/word/2010/wordprocessingCanvas" xmlns:cx="http://schemas.microsoft.com/office/drawing/2014/chartex" xmlns:cx1="http://schemas.microsoft.com/office/drawing/2015/9/8/chartex" xmlns:cx2="http://schemas.microsoft.com/office/drawing/2015/10/21/chartex" xmlns:cx3="http://schemas.microsoft.com/office/drawing/2016/5/9/chartex" xmlns:cx4="http://schemas.microsoft.com/office/drawing/2016/5/10/chartex" xmlns:cx5="http://schemas.microsoft.com/office/drawing/2016/5/11/chartex" xmlns:cx6="http://schemas.microsoft.com/office/drawing/2016/5/12/chartex" xmlns:cx7="http://schemas.microsoft.com/office/drawing/2016/5/13/chartex" xmlns:cx8="http://schemas.microsoft.com/office/drawing/2016/5/14/chartex" xmlns:mc="http://schemas.openxmlformats.org/markup-compatibility/2006" xmlns:aink="http://schemas.microsoft.com/office/drawing/2016/ink" xmlns:am3d="http://schemas.microsoft.com/office/drawing/2017/model3d" xmlns:o="urn:schemas-microsoft-com:office:office" xmlns:r="http://schemas.openxmlformats.org/officeDocument/2006/relationships" xmlns:m="http://schemas.openxmlformats.org/officeDocument/2006/math" xmlns:v="urn:schemas-microsoft-com:vml" xmlns:wp14="http://schemas.microsoft.com/office/word/2010/wordprocessingDrawing" xmlns:wp="http://schemas.openxmlformats.org/drawingml/2006/wordprocessingDrawing" xmlns:w10="urn:schemas-microsoft-com:office:word" xmlns:w="http://schemas.openxmlformats.org/wordprocessingml/2006/main" xmlns:w14="http://schemas.microsoft.com/office/word/2010/wordml" xmlns:w15="http://schemas.microsoft.com/office/word/2012/wordml" xmlns:w16cex="http://schemas.microsoft.com/office/word/2018/wordml/cex" xmlns:w16cid="http://schemas.microsoft.com/office/word/2016/wordml/cid" xmlns:w16="http://schemas.microsoft.com/office/word/2018/wordml" xmlns:w16se="http://schemas.microsoft.com/office/word/2015/wordml/symex" xmlns:wpg="http://schemas.microsoft.com/office/word/2010/wordprocessingGroup" xmlns:wpi="http://schemas.microsoft.com/office/word/2010/wordprocessingInk" xmlns:wne="http://schemas.microsoft.com/office/word/2006/wordml" xmlns:wps="http://schemas.microsoft.com/office/word/2010/wordprocessingShape" mc:Ignorable="w14 w15 w16se w16cid w16 w16cex wp14">
   <w:abstractNum w:abstractNumId="0" w15:restartNumberingAfterBreak="0">
     <w:nsid w:val="11F2366B"/>
     <w:multiLevelType w:val="hybridMultilevel"/>
@@ -656,7 +668,7 @@
 </file>
 
 <file path=word/styles.xml><?xml version="1.0" encoding="utf-8"?>
-<w:styles xmlns:mc="http://schemas.openxmlformats.org/markup-compatibility/2006" xmlns:r="http://schemas.openxmlformats.org/officeDocument/2006/relationships" xmlns:w="http://schemas.openxmlformats.org/wordprocessingml/2006/main" xmlns:w14="http://schemas.microsoft.com/office/word/2010/wordml" xmlns:w15="http://schemas.microsoft.com/office/word/2012/wordml" xmlns:w16cid="http://schemas.microsoft.com/office/word/2016/wordml/cid" xmlns:w16se="http://schemas.microsoft.com/office/word/2015/wordml/symex" mc:Ignorable="w14 w15 w16se w16cid">
+<w:styles xmlns:mc="http://schemas.openxmlformats.org/markup-compatibility/2006" xmlns:r="http://schemas.openxmlformats.org/officeDocument/2006/relationships" xmlns:w="http://schemas.openxmlformats.org/wordprocessingml/2006/main" xmlns:w14="http://schemas.microsoft.com/office/word/2010/wordml" xmlns:w15="http://schemas.microsoft.com/office/word/2012/wordml" xmlns:w16cex="http://schemas.microsoft.com/office/word/2018/wordml/cex" xmlns:w16cid="http://schemas.microsoft.com/office/word/2016/wordml/cid" xmlns:w16="http://schemas.microsoft.com/office/word/2018/wordml" xmlns:w16se="http://schemas.microsoft.com/office/word/2015/wordml/symex" mc:Ignorable="w14 w15 w16se w16cid w16 w16cex">
   <w:docDefaults>
     <w:rPrDefault>
       <w:rPr>
@@ -1391,7 +1403,7 @@
 </file>
 
 <file path=customXml/itemProps1.xml><?xml version="1.0" encoding="utf-8"?>
-<ds:datastoreItem xmlns:ds="http://schemas.openxmlformats.org/officeDocument/2006/customXml" ds:itemID="{3CCAD76A-BECE-274A-8FE0-8BD026E6AB4F}">
+<ds:datastoreItem xmlns:ds="http://schemas.openxmlformats.org/officeDocument/2006/customXml" ds:itemID="{29FCCA0F-8DBD-4B5B-8C72-CD8D1F87AC58}">
   <ds:schemaRefs>
     <ds:schemaRef ds:uri="http://schemas.openxmlformats.org/officeDocument/2006/bibliography"/>
   </ds:schemaRefs>

</xml_diff>